<commit_message>
Thu, Nov 12, 2020  1:34:02 PM
</commit_message>
<xml_diff>
--- a/Project/Project_Update.docx
+++ b/Project/Project_Update.docx
@@ -1,6 +1,6 @@
 
 <file path=word/document.xml><?xml version="1.0" encoding="utf-8"?>
-<w:document xmlns:wpc="http://schemas.microsoft.com/office/word/2010/wordprocessingCanvas" xmlns:cx="http://schemas.microsoft.com/office/drawing/2014/chartex" xmlns:cx1="http://schemas.microsoft.com/office/drawing/2015/9/8/chartex" xmlns:cx2="http://schemas.microsoft.com/office/drawing/2015/10/21/chartex" xmlns:cx3="http://schemas.microsoft.com/office/drawing/2016/5/9/chartex" xmlns:cx4="http://schemas.microsoft.com/office/drawing/2016/5/10/chartex" xmlns:cx5="http://schemas.microsoft.com/office/drawing/2016/5/11/chartex" xmlns:cx6="http://schemas.microsoft.com/office/drawing/2016/5/12/chartex" xmlns:cx7="http://schemas.microsoft.com/office/drawing/2016/5/13/chartex" xmlns:cx8="http://schemas.microsoft.com/office/drawing/2016/5/14/chartex" xmlns:mc="http://schemas.openxmlformats.org/markup-compatibility/2006" xmlns:aink="http://schemas.microsoft.com/office/drawing/2016/ink" xmlns:am3d="http://schemas.microsoft.com/office/drawing/2017/model3d" xmlns:o="urn:schemas-microsoft-com:office:office" xmlns:r="http://schemas.openxmlformats.org/officeDocument/2006/relationships" xmlns:m="http://schemas.openxmlformats.org/officeDocument/2006/math" xmlns:v="urn:schemas-microsoft-com:vml" xmlns:wp14="http://schemas.microsoft.com/office/word/2010/wordprocessingDrawing" xmlns:wp="http://schemas.openxmlformats.org/drawingml/2006/wordprocessingDrawing" xmlns:w10="urn:schemas-microsoft-com:office:word" xmlns:w="http://schemas.openxmlformats.org/wordprocessingml/2006/main" xmlns:w14="http://schemas.microsoft.com/office/word/2010/wordml" xmlns:w15="http://schemas.microsoft.com/office/word/2012/wordml" xmlns:w16cex="http://schemas.microsoft.com/office/word/2018/wordml/cex" xmlns:w16cid="http://schemas.microsoft.com/office/word/2016/wordml/cid" xmlns:w16="http://schemas.microsoft.com/office/word/2018/wordml" xmlns:w16se="http://schemas.microsoft.com/office/word/2015/wordml/symex" xmlns:wpg="http://schemas.microsoft.com/office/word/2010/wordprocessingGroup" xmlns:wpi="http://schemas.microsoft.com/office/word/2010/wordprocessingInk" xmlns:wne="http://schemas.microsoft.com/office/word/2006/wordml" xmlns:wps="http://schemas.microsoft.com/office/word/2010/wordprocessingShape" mc:Ignorable="w14 w15 w16se w16cid w16 w16cex wp14">
+<w:document xmlns:wpc="http://schemas.microsoft.com/office/word/2010/wordprocessingCanvas" xmlns:cx="http://schemas.microsoft.com/office/drawing/2014/chartex" xmlns:cx1="http://schemas.microsoft.com/office/drawing/2015/9/8/chartex" xmlns:mc="http://schemas.openxmlformats.org/markup-compatibility/2006" xmlns:o="urn:schemas-microsoft-com:office:office" xmlns:r="http://schemas.openxmlformats.org/officeDocument/2006/relationships" xmlns:m="http://schemas.openxmlformats.org/officeDocument/2006/math" xmlns:v="urn:schemas-microsoft-com:vml" xmlns:wp14="http://schemas.microsoft.com/office/word/2010/wordprocessingDrawing" xmlns:wp="http://schemas.openxmlformats.org/drawingml/2006/wordprocessingDrawing" xmlns:w10="urn:schemas-microsoft-com:office:word" xmlns:w="http://schemas.openxmlformats.org/wordprocessingml/2006/main" xmlns:w14="http://schemas.microsoft.com/office/word/2010/wordml" xmlns:w15="http://schemas.microsoft.com/office/word/2012/wordml" xmlns:w16se="http://schemas.microsoft.com/office/word/2015/wordml/symex" xmlns:wpg="http://schemas.microsoft.com/office/word/2010/wordprocessingGroup" xmlns:wpi="http://schemas.microsoft.com/office/word/2010/wordprocessingInk" xmlns:wne="http://schemas.microsoft.com/office/word/2006/wordml" xmlns:wps="http://schemas.microsoft.com/office/word/2010/wordprocessingShape" mc:Ignorable="w14 w15 w16se wp14">
   <w:body>
     <w:p>
       <w:pPr>
@@ -48,99 +48,13 @@
     </w:p>
     <w:p>
       <w:pPr>
-        <w:spacing w:after="60" w:line="480" w:lineRule="auto"/>
-        <w:jc w:val="both"/>
-        <w:rPr>
-          <w:rFonts w:ascii="Arial" w:hAnsi="Arial" w:cs="Arial"/>
-        </w:rPr>
+        <w:pStyle w:val="Heading1"/>
       </w:pPr>
       <w:r>
-        <w:rPr>
-          <w:rFonts w:ascii="Arial" w:hAnsi="Arial" w:cs="Arial"/>
-          <w:b/>
-        </w:rPr>
         <w:t>Abstract</w:t>
       </w:r>
       <w:r>
-        <w:rPr>
-          <w:rFonts w:ascii="Arial" w:hAnsi="Arial" w:cs="Arial"/>
-        </w:rPr>
-        <w:t>: The primary goal if this project is to investigate the effects of cerebrovascular disease (as measured by 4D flow MRI) on microstructural changes (as measured by NODDI) in a cohort of AD, MCI, and control subjects.</w:t>
-      </w:r>
-      <w:r>
-        <w:rPr>
-          <w:rFonts w:ascii="Arial" w:hAnsi="Arial" w:cs="Arial"/>
-        </w:rPr>
-        <w:t xml:space="preserve"> The first aim of this study is to: </w:t>
-      </w:r>
-      <w:r>
-        <w:rPr>
-          <w:rFonts w:ascii="Arial" w:hAnsi="Arial" w:cs="Arial"/>
-        </w:rPr>
-        <w:t xml:space="preserve">Develop a fully-automated NODDI processing pipeline in FSL </w:t>
-      </w:r>
-      <w:r>
-        <w:rPr>
-          <w:rFonts w:ascii="Arial" w:hAnsi="Arial" w:cs="Arial"/>
-        </w:rPr>
-        <w:t xml:space="preserve">and Python </w:t>
-      </w:r>
-      <w:r>
-        <w:rPr>
-          <w:rFonts w:ascii="Arial" w:hAnsi="Arial" w:cs="Arial"/>
-        </w:rPr>
-        <w:t xml:space="preserve">from multi-shell diffusion tensor imaging (DTI) data in order to produce NDI, ODI, and </w:t>
-      </w:r>
-      <w:proofErr w:type="spellStart"/>
-      <w:r>
-        <w:rPr>
-          <w:rFonts w:ascii="Arial" w:hAnsi="Arial" w:cs="Arial"/>
-        </w:rPr>
-        <w:t>V</w:t>
-      </w:r>
-      <w:r>
-        <w:rPr>
-          <w:rFonts w:ascii="Arial" w:hAnsi="Arial" w:cs="Arial"/>
-        </w:rPr>
-        <w:softHyphen/>
-      </w:r>
-      <w:r>
-        <w:rPr>
-          <w:rFonts w:ascii="Arial" w:hAnsi="Arial" w:cs="Arial"/>
-        </w:rPr>
-        <w:softHyphen/>
-      </w:r>
-      <w:r>
-        <w:rPr>
-          <w:rFonts w:ascii="Arial" w:hAnsi="Arial" w:cs="Arial"/>
-          <w:vertAlign w:val="subscript"/>
-        </w:rPr>
-        <w:t>iso</w:t>
-      </w:r>
-      <w:proofErr w:type="spellEnd"/>
-      <w:r>
-        <w:rPr>
-          <w:rFonts w:ascii="Arial" w:hAnsi="Arial" w:cs="Arial"/>
-        </w:rPr>
-        <w:t xml:space="preserve"> maps. </w:t>
-      </w:r>
-      <w:r>
-        <w:rPr>
-          <w:rFonts w:ascii="Arial" w:hAnsi="Arial" w:cs="Arial"/>
-        </w:rPr>
-        <w:t xml:space="preserve">The second aim of this study will be </w:t>
-      </w:r>
-      <w:r>
-        <w:rPr>
-          <w:rFonts w:ascii="Arial" w:hAnsi="Arial" w:cs="Arial"/>
-        </w:rPr>
-        <w:t>to perform</w:t>
-      </w:r>
-      <w:r>
-        <w:rPr>
-          <w:rFonts w:ascii="Arial" w:hAnsi="Arial" w:cs="Arial"/>
-        </w:rPr>
-        <w:t xml:space="preserve"> NODDI processing in 28 AD, 34 MCI, and 42 CN individuals. This will be matched to the cerebrovascular data that has already been calculated for these subjects. Data will be analyzed using ANCOVA for normally distributed data and Kruskal-Wallis for non-normal data. Group differences will be explored using non-parametric permutation tests with threshold-free cluster enhancement. Spearman correlation analyses will be performed on each NODDI measure with cerebrovascular disease metrics for each group. </w:t>
+        <w:t>:</w:t>
       </w:r>
     </w:p>
     <w:p>
@@ -149,35 +63,273 @@
         <w:jc w:val="both"/>
         <w:rPr>
           <w:rFonts w:ascii="Arial" w:hAnsi="Arial" w:cs="Arial"/>
-          <w:b/>
-          <w:bCs/>
+          <w:i/>
         </w:rPr>
       </w:pPr>
+      <w:r>
+        <w:rPr>
+          <w:rFonts w:ascii="Arial" w:hAnsi="Arial" w:cs="Arial"/>
+        </w:rPr>
+        <w:t xml:space="preserve"> </w:t>
+      </w:r>
+      <w:r>
+        <w:rPr>
+          <w:rFonts w:ascii="Arial" w:hAnsi="Arial" w:cs="Arial"/>
+        </w:rPr>
+        <w:t xml:space="preserve">It is well known that white matter microstructure (WMM) changes occur in both aging and Alzheimer’s disease (AD). Recently, studies have demonstrated relationships between cerebrovascular disease (CVD) and AD. However, it is unclear the degree to which CVD influences WMM degeneration in AD. </w:t>
+      </w:r>
+      <w:r>
+        <w:rPr>
+          <w:rFonts w:ascii="Arial" w:hAnsi="Arial" w:cs="Arial"/>
+        </w:rPr>
+        <w:t>In this study, the</w:t>
+      </w:r>
+      <w:r>
+        <w:rPr>
+          <w:rFonts w:ascii="Arial" w:hAnsi="Arial" w:cs="Arial"/>
+        </w:rPr>
+        <w:t xml:space="preserve"> effects of </w:t>
+      </w:r>
+      <w:r>
+        <w:rPr>
+          <w:rFonts w:ascii="Arial" w:hAnsi="Arial" w:cs="Arial"/>
+        </w:rPr>
+        <w:t xml:space="preserve">CVD </w:t>
+      </w:r>
+      <w:r>
+        <w:rPr>
+          <w:rFonts w:ascii="Arial" w:hAnsi="Arial" w:cs="Arial"/>
+        </w:rPr>
+        <w:t xml:space="preserve">on microstructural changes </w:t>
+      </w:r>
+      <w:r>
+        <w:rPr>
+          <w:rFonts w:ascii="Arial" w:hAnsi="Arial" w:cs="Arial"/>
+        </w:rPr>
+        <w:t>are assessed in a cohort of AD</w:t>
+      </w:r>
+      <w:r>
+        <w:rPr>
+          <w:rFonts w:ascii="Arial" w:hAnsi="Arial" w:cs="Arial"/>
+        </w:rPr>
+        <w:t xml:space="preserve"> and control subjects</w:t>
+      </w:r>
+      <w:r>
+        <w:rPr>
+          <w:rFonts w:ascii="Arial" w:hAnsi="Arial" w:cs="Arial"/>
+        </w:rPr>
+        <w:t xml:space="preserve"> using 4D flow MRI and neurite orientation dispersion and density imaging (NODDI)</w:t>
+      </w:r>
+      <w:r>
+        <w:rPr>
+          <w:rFonts w:ascii="Arial" w:hAnsi="Arial" w:cs="Arial"/>
+        </w:rPr>
+        <w:t>.</w:t>
+      </w:r>
+      <w:r>
+        <w:rPr>
+          <w:rFonts w:ascii="Arial" w:hAnsi="Arial" w:cs="Arial"/>
+        </w:rPr>
+        <w:t xml:space="preserve"> </w:t>
+      </w:r>
+      <w:r>
+        <w:rPr>
+          <w:rFonts w:ascii="Arial" w:hAnsi="Arial" w:cs="Arial"/>
+        </w:rPr>
+        <w:t>A</w:t>
+      </w:r>
+      <w:r>
+        <w:rPr>
+          <w:rFonts w:ascii="Arial" w:hAnsi="Arial" w:cs="Arial"/>
+        </w:rPr>
+        <w:t xml:space="preserve"> fully-automated NODDI processing pipeline </w:t>
+      </w:r>
+      <w:r>
+        <w:rPr>
+          <w:rFonts w:ascii="Arial" w:hAnsi="Arial" w:cs="Arial"/>
+        </w:rPr>
+        <w:t xml:space="preserve">was developed </w:t>
+      </w:r>
+      <w:r>
+        <w:rPr>
+          <w:rFonts w:ascii="Arial" w:hAnsi="Arial" w:cs="Arial"/>
+        </w:rPr>
+        <w:t xml:space="preserve">in FSL </w:t>
+      </w:r>
+      <w:r>
+        <w:rPr>
+          <w:rFonts w:ascii="Arial" w:hAnsi="Arial" w:cs="Arial"/>
+        </w:rPr>
+        <w:t xml:space="preserve">and Python </w:t>
+      </w:r>
+      <w:r>
+        <w:rPr>
+          <w:rFonts w:ascii="Arial" w:hAnsi="Arial" w:cs="Arial"/>
+        </w:rPr>
+        <w:t xml:space="preserve">from multi-shell diffusion tensor imaging (DTI) data in order to produce NDI, ODI, and </w:t>
+      </w:r>
+      <w:proofErr w:type="spellStart"/>
+      <w:r>
+        <w:rPr>
+          <w:rFonts w:ascii="Arial" w:hAnsi="Arial" w:cs="Arial"/>
+        </w:rPr>
+        <w:t>V</w:t>
+      </w:r>
+      <w:r>
+        <w:rPr>
+          <w:rFonts w:ascii="Arial" w:hAnsi="Arial" w:cs="Arial"/>
+        </w:rPr>
+        <w:softHyphen/>
+      </w:r>
+      <w:r>
+        <w:rPr>
+          <w:rFonts w:ascii="Arial" w:hAnsi="Arial" w:cs="Arial"/>
+        </w:rPr>
+        <w:softHyphen/>
+      </w:r>
+      <w:r>
+        <w:rPr>
+          <w:rFonts w:ascii="Arial" w:hAnsi="Arial" w:cs="Arial"/>
+          <w:vertAlign w:val="subscript"/>
+        </w:rPr>
+        <w:t>iso</w:t>
+      </w:r>
+      <w:proofErr w:type="spellEnd"/>
+      <w:r>
+        <w:rPr>
+          <w:rFonts w:ascii="Arial" w:hAnsi="Arial" w:cs="Arial"/>
+        </w:rPr>
+        <w:t xml:space="preserve"> maps. </w:t>
+      </w:r>
+      <w:r>
+        <w:rPr>
+          <w:rFonts w:ascii="Arial" w:hAnsi="Arial" w:cs="Arial"/>
+        </w:rPr>
+        <w:t>This pipeline was used to process DTI data from</w:t>
+      </w:r>
+      <w:r>
+        <w:rPr>
+          <w:rFonts w:ascii="Arial" w:hAnsi="Arial" w:cs="Arial"/>
+        </w:rPr>
+        <w:t xml:space="preserve"> 28 AD </w:t>
+      </w:r>
+      <w:r>
+        <w:rPr>
+          <w:rFonts w:ascii="Arial" w:hAnsi="Arial" w:cs="Arial"/>
+        </w:rPr>
+        <w:t xml:space="preserve">(tau-confirmed) </w:t>
+      </w:r>
+      <w:r>
+        <w:rPr>
+          <w:rFonts w:ascii="Arial" w:hAnsi="Arial" w:cs="Arial"/>
+        </w:rPr>
+        <w:t>and 41</w:t>
+      </w:r>
+      <w:r>
+        <w:rPr>
+          <w:rFonts w:ascii="Arial" w:hAnsi="Arial" w:cs="Arial"/>
+        </w:rPr>
+        <w:t xml:space="preserve"> </w:t>
+      </w:r>
+      <w:r>
+        <w:rPr>
+          <w:rFonts w:ascii="Arial" w:hAnsi="Arial" w:cs="Arial"/>
+        </w:rPr>
+        <w:t>cognitively normal (</w:t>
+      </w:r>
+      <w:r>
+        <w:rPr>
+          <w:rFonts w:ascii="Arial" w:hAnsi="Arial" w:cs="Arial"/>
+        </w:rPr>
+        <w:t>CN</w:t>
+      </w:r>
+      <w:r>
+        <w:rPr>
+          <w:rFonts w:ascii="Arial" w:hAnsi="Arial" w:cs="Arial"/>
+        </w:rPr>
+        <w:t>) age-matched individuals</w:t>
+      </w:r>
+      <w:r>
+        <w:rPr>
+          <w:rFonts w:ascii="Arial" w:hAnsi="Arial" w:cs="Arial"/>
+        </w:rPr>
+        <w:t xml:space="preserve">. Group differences will be explored using </w:t>
+      </w:r>
+      <w:r>
+        <w:rPr>
+          <w:rFonts w:ascii="Arial" w:hAnsi="Arial" w:cs="Arial"/>
+        </w:rPr>
+        <w:t xml:space="preserve">tract-based spatial statistics, using </w:t>
+      </w:r>
+      <w:r>
+        <w:rPr>
+          <w:rFonts w:ascii="Arial" w:hAnsi="Arial" w:cs="Arial"/>
+        </w:rPr>
+        <w:t>threshold-free cluster enhancement</w:t>
+      </w:r>
+      <w:r>
+        <w:rPr>
+          <w:rFonts w:ascii="Arial" w:hAnsi="Arial" w:cs="Arial"/>
+        </w:rPr>
+        <w:t xml:space="preserve"> adjusting for multiple comparisons</w:t>
+      </w:r>
+      <w:r>
+        <w:rPr>
+          <w:rFonts w:ascii="Arial" w:hAnsi="Arial" w:cs="Arial"/>
+        </w:rPr>
+        <w:t xml:space="preserve">. Spearman correlation analyses will be performed on each NODDI measure with cerebrovascular disease metrics for each group. </w:t>
+      </w:r>
+      <w:r>
+        <w:rPr>
+          <w:rFonts w:ascii="Arial" w:hAnsi="Arial" w:cs="Arial"/>
+          <w:i/>
+        </w:rPr>
+        <w:t xml:space="preserve">Briefly summarize individual 4D flow </w:t>
+      </w:r>
+      <w:r>
+        <w:rPr>
+          <w:rFonts w:ascii="Arial" w:hAnsi="Arial" w:cs="Arial"/>
+          <w:i/>
+        </w:rPr>
+        <w:t>and NODDI results</w:t>
+      </w:r>
+      <w:r>
+        <w:rPr>
+          <w:rFonts w:ascii="Arial" w:hAnsi="Arial" w:cs="Arial"/>
+          <w:i/>
+        </w:rPr>
+        <w:t xml:space="preserve">. </w:t>
+      </w:r>
+      <w:r>
+        <w:rPr>
+          <w:rFonts w:ascii="Arial" w:hAnsi="Arial" w:cs="Arial"/>
+          <w:i/>
+        </w:rPr>
+        <w:t>S</w:t>
+      </w:r>
+      <w:r>
+        <w:rPr>
+          <w:rFonts w:ascii="Arial" w:hAnsi="Arial" w:cs="Arial"/>
+          <w:i/>
+        </w:rPr>
+        <w:t xml:space="preserve">ummarize correlations between WMM and CVD. </w:t>
+      </w:r>
+      <w:r>
+        <w:rPr>
+          <w:rFonts w:ascii="Arial" w:hAnsi="Arial" w:cs="Arial"/>
+          <w:i/>
+        </w:rPr>
+        <w:t>Put findings into clinical context. Conclude.</w:t>
+      </w:r>
     </w:p>
     <w:p>
       <w:pPr>
-        <w:spacing w:after="60" w:line="480" w:lineRule="auto"/>
-        <w:jc w:val="both"/>
-        <w:rPr>
-          <w:rFonts w:ascii="Arial" w:hAnsi="Arial" w:cs="Arial"/>
-          <w:b/>
-          <w:bCs/>
-        </w:rPr>
+        <w:pStyle w:val="Heading1"/>
       </w:pPr>
       <w:r>
-        <w:rPr>
-          <w:rFonts w:ascii="Arial" w:hAnsi="Arial" w:cs="Arial"/>
-          <w:b/>
-          <w:bCs/>
-        </w:rPr>
         <w:t>Introduction</w:t>
       </w:r>
       <w:r>
-        <w:rPr>
-          <w:rFonts w:ascii="Arial" w:hAnsi="Arial" w:cs="Arial"/>
-          <w:b/>
-          <w:bCs/>
-        </w:rPr>
         <w:t xml:space="preserve">: </w:t>
       </w:r>
     </w:p>
@@ -375,7 +527,7 @@
         <w:rPr>
           <w:rFonts w:ascii="Arial" w:hAnsi="Arial" w:cs="Arial"/>
         </w:rPr>
-        <w:t>, it is also strongly linked to cerebrovascular disease (CVD) including cerebral hypoperfusion</w:t>
+        <w:t>, it is also linked to cerebrovascular disease (CVD) including cerebral hypoperfusion</w:t>
       </w:r>
       <w:r>
         <w:rPr>
@@ -631,7 +783,33 @@
         <w:rPr>
           <w:rFonts w:ascii="Arial" w:hAnsi="Arial" w:cs="Arial"/>
         </w:rPr>
-        <w:t>. Still, the potential synergistic or even causative relationship between cerebrovascular health on observed structural brain changes is unclear</w:t>
+        <w:t xml:space="preserve">. Still, the potential synergistic or even causative relationship between cerebrovascular </w:t>
+      </w:r>
+      <w:proofErr w:type="gramStart"/>
+      <w:r>
+        <w:rPr>
+          <w:rFonts w:ascii="Arial" w:hAnsi="Arial" w:cs="Arial"/>
+        </w:rPr>
+        <w:t>health</w:t>
+      </w:r>
+      <w:proofErr w:type="gramEnd"/>
+      <w:r>
+        <w:rPr>
+          <w:rFonts w:ascii="Arial" w:hAnsi="Arial" w:cs="Arial"/>
+        </w:rPr>
+        <w:t xml:space="preserve"> on observed structural brain changes </w:t>
+      </w:r>
+      <w:r>
+        <w:rPr>
+          <w:rFonts w:ascii="Arial" w:hAnsi="Arial" w:cs="Arial"/>
+        </w:rPr>
+        <w:t xml:space="preserve">in AD </w:t>
+      </w:r>
+      <w:r>
+        <w:rPr>
+          <w:rFonts w:ascii="Arial" w:hAnsi="Arial" w:cs="Arial"/>
+        </w:rPr>
+        <w:t>is unclear</w:t>
       </w:r>
       <w:r>
         <w:rPr>
@@ -804,14 +982,37 @@
         <w:jc w:val="both"/>
         <w:rPr>
           <w:rFonts w:ascii="Arial" w:hAnsi="Arial" w:cs="Arial"/>
-          <w:u w:val="single"/>
         </w:rPr>
       </w:pPr>
       <w:r>
         <w:rPr>
           <w:rFonts w:ascii="Arial" w:hAnsi="Arial" w:cs="Arial"/>
         </w:rPr>
-        <w:t xml:space="preserve">Over the last decade, the UW MRI research group in collaboration with the Wisconsin Alzheimer’s Disease Research Center has developed novel methodologies for the quantitative assessment of both cerebrovascular health and parenchymal changes on the microstructural level. Our cardiovascular research group has pioneered </w:t>
+        <w:t>Over the last decade, the UW MRI research group</w:t>
+      </w:r>
+      <w:r>
+        <w:rPr>
+          <w:rFonts w:ascii="Arial" w:hAnsi="Arial" w:cs="Arial"/>
+        </w:rPr>
+        <w:t>,</w:t>
+      </w:r>
+      <w:r>
+        <w:rPr>
+          <w:rFonts w:ascii="Arial" w:hAnsi="Arial" w:cs="Arial"/>
+        </w:rPr>
+        <w:t xml:space="preserve"> in collaboration with the Wisconsin Alzheimer’s Disease Research Center</w:t>
+      </w:r>
+      <w:r>
+        <w:rPr>
+          <w:rFonts w:ascii="Arial" w:hAnsi="Arial" w:cs="Arial"/>
+        </w:rPr>
+        <w:t>,</w:t>
+      </w:r>
+      <w:r>
+        <w:rPr>
+          <w:rFonts w:ascii="Arial" w:hAnsi="Arial" w:cs="Arial"/>
+        </w:rPr>
+        <w:t xml:space="preserve"> has developed novel methodologies for the quantitative assessment of both cerebrovascular health and parenchymal changes on the microstructural level. Our cardiovascular research group has pioneered </w:t>
       </w:r>
       <w:r>
         <w:rPr>
@@ -1421,7 +1622,23 @@
         <w:rPr>
           <w:rFonts w:ascii="Arial" w:hAnsi="Arial" w:cs="Arial"/>
         </w:rPr>
-        <w:t>. Recently, a novel technique termed ‘neurite orientation and density imaging (NODDI)’ has been introduced as a method to probe microstructural complexity on a voxel-wise basis</w:t>
+        <w:t xml:space="preserve">. </w:t>
+      </w:r>
+    </w:p>
+    <w:p>
+      <w:pPr>
+        <w:spacing w:after="60" w:line="480" w:lineRule="auto"/>
+        <w:jc w:val="both"/>
+        <w:rPr>
+          <w:rFonts w:ascii="Arial" w:hAnsi="Arial" w:cs="Arial"/>
+        </w:rPr>
+      </w:pPr>
+      <w:r>
+        <w:rPr>
+          <w:rFonts w:ascii="Arial" w:hAnsi="Arial" w:cs="Arial"/>
+        </w:rPr>
+        <w:lastRenderedPageBreak/>
+        <w:t>Recently, a novel technique termed ‘neurite orientation and density imaging (NODDI)’ has been introduced as a method to probe microstructural complexity on a voxel-wise basis</w:t>
       </w:r>
       <w:r>
         <w:rPr>
@@ -1459,14 +1676,7 @@
         <w:rPr>
           <w:rFonts w:ascii="Arial" w:hAnsi="Arial" w:cs="Arial"/>
         </w:rPr>
-        <w:t xml:space="preserve">. NODDI works by fitting data from a multi-shell diffusion tensor </w:t>
-      </w:r>
-      <w:r>
-        <w:rPr>
-          <w:rFonts w:ascii="Arial" w:hAnsi="Arial" w:cs="Arial"/>
-        </w:rPr>
-        <w:lastRenderedPageBreak/>
-        <w:t>imaging (DTI) into an a priori three-compartment tissue model, allowing for robust measurements of dispersion indices (ODI), neuronal density indices (NDI), and volume fractions of isotropic water molecules (</w:t>
+        <w:t>. NODDI works by fitting data from a multi-shell diffusion tensor imaging (DTI) into an a priori three-compartment tissue model, allowing for robust measurements of dispersion indices (ODI), neuronal density indices (NDI), and volume fractions of isotropic water molecules (</w:t>
       </w:r>
       <w:proofErr w:type="spellStart"/>
       <w:r>
@@ -2289,21 +2499,7 @@
         <w:rPr>
           <w:rFonts w:ascii="Arial" w:hAnsi="Arial" w:cs="Arial"/>
         </w:rPr>
-        <w:t xml:space="preserve"> CVD and microstructural tissue alterations in AD subjects. </w:t>
-      </w:r>
-      <w:r>
-        <w:rPr>
-          <w:rFonts w:ascii="Arial" w:hAnsi="Arial" w:cs="Arial"/>
-          <w:u w:val="single"/>
-        </w:rPr>
-        <w:t>It is hypothesized that</w:t>
-      </w:r>
-      <w:r>
-        <w:rPr>
-          <w:rFonts w:ascii="Arial" w:hAnsi="Arial" w:cs="Arial"/>
-          <w:u w:val="single"/>
-        </w:rPr>
-        <w:t xml:space="preserve"> measures of CVD (as measured by intracranial pulsatility) will be positively correlated to white matter degradation (as measured by NDI). We further hypothesize that a stronger relationship will be observed as AD severity increases.</w:t>
+        <w:t xml:space="preserve"> CVD and microstructural tissue alterations in AD subjects.</w:t>
       </w:r>
     </w:p>
     <w:p>
@@ -2312,8 +2508,44 @@
         <w:jc w:val="both"/>
         <w:rPr>
           <w:rFonts w:ascii="Arial" w:hAnsi="Arial" w:cs="Arial"/>
+          <w:u w:val="single"/>
         </w:rPr>
       </w:pPr>
+      <w:r>
+        <w:rPr>
+          <w:rFonts w:ascii="Arial" w:hAnsi="Arial" w:cs="Arial"/>
+          <w:u w:val="single"/>
+        </w:rPr>
+        <w:t>It is hypothesized that</w:t>
+      </w:r>
+      <w:r>
+        <w:rPr>
+          <w:rFonts w:ascii="Arial" w:hAnsi="Arial" w:cs="Arial"/>
+          <w:u w:val="single"/>
+        </w:rPr>
+        <w:t xml:space="preserve"> measures of CVD (as measured by intracranial pulsatility) will be positively correlated to white matter degradation (as measured by NDI). We further hypothesize that a stronger relationship will be observed as AD severity increases.</w:t>
+      </w:r>
+      <w:bookmarkStart w:id="0" w:name="_GoBack"/>
+      <w:bookmarkEnd w:id="0"/>
+    </w:p>
+    <w:p>
+      <w:pPr>
+        <w:pStyle w:val="Heading1"/>
+      </w:pPr>
+      <w:r>
+        <w:t>Materials and Methods</w:t>
+      </w:r>
+      <w:r>
+        <w:t>:</w:t>
+      </w:r>
+    </w:p>
+    <w:p>
+      <w:pPr>
+        <w:pStyle w:val="Heading2"/>
+      </w:pPr>
+      <w:r>
+        <w:t>Subjects</w:t>
+      </w:r>
     </w:p>
     <w:p>
       <w:pPr>
@@ -2321,151 +2553,119 @@
         <w:jc w:val="both"/>
         <w:rPr>
           <w:rFonts w:ascii="Arial" w:hAnsi="Arial" w:cs="Arial"/>
-          <w:b/>
-          <w:bCs/>
         </w:rPr>
       </w:pPr>
       <w:r>
         <w:rPr>
           <w:rFonts w:ascii="Arial" w:hAnsi="Arial" w:cs="Arial"/>
-          <w:b/>
-          <w:bCs/>
-        </w:rPr>
-        <w:t>Materials and Methods</w:t>
-      </w:r>
-      <w:r>
-        <w:rPr>
-          <w:rFonts w:ascii="Arial" w:hAnsi="Arial" w:cs="Arial"/>
-          <w:b/>
-          <w:bCs/>
-        </w:rPr>
-        <w:t>:</w:t>
+        </w:rPr>
+        <w:t>A total of 28 AD</w:t>
+      </w:r>
+      <w:r>
+        <w:rPr>
+          <w:rFonts w:ascii="Arial" w:hAnsi="Arial" w:cs="Arial"/>
+        </w:rPr>
+        <w:t xml:space="preserve"> </w:t>
+      </w:r>
+      <w:r>
+        <w:rPr>
+          <w:rFonts w:ascii="Arial" w:hAnsi="Arial" w:cs="Arial"/>
+        </w:rPr>
+        <w:t>and 41</w:t>
+      </w:r>
+      <w:r>
+        <w:rPr>
+          <w:rFonts w:ascii="Arial" w:hAnsi="Arial" w:cs="Arial"/>
+        </w:rPr>
+        <w:t xml:space="preserve"> age-matched controls have been identified from the ADRC and ADRC/WRAP protocols. These specific cases have been analyzed by Dr. Leonardo Rivera-Rivera for pulsatility index (PI), pulse wave velocity (PWV), and cerebral blood flow (CBF) measurements in the internal carotid artery (ICA)</w:t>
+      </w:r>
+      <w:r>
+        <w:rPr>
+          <w:rFonts w:ascii="Arial" w:hAnsi="Arial" w:cs="Arial"/>
+        </w:rPr>
+        <w:fldChar w:fldCharType="begin"/>
+      </w:r>
+      <w:r>
+        <w:rPr>
+          <w:rFonts w:ascii="Arial" w:hAnsi="Arial" w:cs="Arial"/>
+        </w:rPr>
+        <w:instrText xml:space="preserve"> ADDIN EN.CITE &lt;EndNote&gt;&lt;Cite&gt;&lt;Author&gt;Rivera-Rivera&lt;/Author&gt;&lt;Year&gt;2019&lt;/Year&gt;&lt;RecNum&gt;978&lt;/RecNum&gt;&lt;DisplayText&gt;&lt;style face="superscript"&gt;13&lt;/style&gt;&lt;/DisplayText&gt;&lt;record&gt;&lt;rec-number&gt;978&lt;/rec-number&gt;&lt;foreign-keys&gt;&lt;key app="EN" db-id="xeep5d99wefzf1e2de75p900wp0assr5afff" timestamp="1586051801" guid="6f953e0a-1468-487e-ad4a-e2833cfd622b"&gt;978&lt;/key&gt;&lt;/foreign-keys&gt;&lt;ref-type name="Conference Proceedings"&gt;10&lt;/ref-type&gt;&lt;contributors&gt;&lt;authors&gt;&lt;author&gt;Rivera-Rivera, L. A.&lt;/author&gt;&lt;author&gt;Johnson, S. C.&lt;/author&gt;&lt;author&gt;Illingworth, Chuck&lt;/author&gt;&lt;author&gt;Johnson, K. M.&lt;/author&gt;&lt;/authors&gt;&lt;/contributors&gt;&lt;titles&gt;&lt;title&gt;Intracranial Pulse Wave Velocity in Alzheimer’s Disease using Flow Encode Split and Low Rank Reconstructed 4D Flow MRI&lt;/title&gt;&lt;secondary-title&gt;Proc. Intl. Soc. Mag. Reson. Med. 27&lt;/secondary-title&gt;&lt;/titles&gt;&lt;dates&gt;&lt;year&gt;2019&lt;/year&gt;&lt;/dates&gt;&lt;pub-location&gt;Montreal, Canada&lt;/pub-location&gt;&lt;urls&gt;&lt;/urls&gt;&lt;/record&gt;&lt;/Cite&gt;&lt;/EndNote&gt;</w:instrText>
+      </w:r>
+      <w:r>
+        <w:rPr>
+          <w:rFonts w:ascii="Arial" w:hAnsi="Arial" w:cs="Arial"/>
+        </w:rPr>
+        <w:fldChar w:fldCharType="separate"/>
+      </w:r>
+      <w:r>
+        <w:rPr>
+          <w:rFonts w:ascii="Arial" w:hAnsi="Arial" w:cs="Arial"/>
+          <w:noProof/>
+          <w:vertAlign w:val="superscript"/>
+        </w:rPr>
+        <w:t>13</w:t>
+      </w:r>
+      <w:r>
+        <w:rPr>
+          <w:rFonts w:ascii="Arial" w:hAnsi="Arial" w:cs="Arial"/>
+        </w:rPr>
+        <w:fldChar w:fldCharType="end"/>
+      </w:r>
+      <w:r>
+        <w:rPr>
+          <w:rFonts w:ascii="Arial" w:hAnsi="Arial" w:cs="Arial"/>
+        </w:rPr>
+        <w:t xml:space="preserve">. The use of these measures has been discussed and approved by Dr. Rivera-Rivera. These data have already been pre-tabulated for each patient. Data will be transferred from the ADRC servers to Medical Physics servers (data_mrcv2 drive) for FMRIB Software Library </w:t>
+      </w:r>
+      <w:r>
+        <w:rPr>
+          <w:rFonts w:ascii="Arial" w:hAnsi="Arial" w:cs="Arial"/>
+        </w:rPr>
+        <w:t>(</w:t>
+      </w:r>
+      <w:r>
+        <w:rPr>
+          <w:rFonts w:ascii="Arial" w:hAnsi="Arial" w:cs="Arial"/>
+        </w:rPr>
+        <w:t>FSL</w:t>
+      </w:r>
+      <w:r>
+        <w:rPr>
+          <w:rFonts w:ascii="Arial" w:hAnsi="Arial" w:cs="Arial"/>
+        </w:rPr>
+        <w:t>)</w:t>
+      </w:r>
+      <w:r>
+        <w:rPr>
+          <w:rFonts w:ascii="Arial" w:hAnsi="Arial" w:cs="Arial"/>
+        </w:rPr>
+        <w:t xml:space="preserve"> processing. Once data has been transferred, NODDI datasets will be inspected for image and gating quality and will be organized for the pre-processing steps listed below. Note that only NODDI datasets will be transferred for </w:t>
+      </w:r>
+      <w:r>
+        <w:rPr>
+          <w:rFonts w:ascii="Arial" w:hAnsi="Arial" w:cs="Arial"/>
+        </w:rPr>
+        <w:t xml:space="preserve">this </w:t>
+      </w:r>
+      <w:r>
+        <w:rPr>
+          <w:rFonts w:ascii="Arial" w:hAnsi="Arial" w:cs="Arial"/>
+        </w:rPr>
+        <w:t xml:space="preserve">analysis, as the 4D flow cases have already been </w:t>
+      </w:r>
+      <w:r>
+        <w:rPr>
+          <w:rFonts w:ascii="Arial" w:hAnsi="Arial" w:cs="Arial"/>
+        </w:rPr>
+        <w:t>processed.</w:t>
       </w:r>
     </w:p>
     <w:p>
       <w:pPr>
-        <w:spacing w:after="60" w:line="480" w:lineRule="auto"/>
-        <w:jc w:val="both"/>
-        <w:rPr>
-          <w:rFonts w:ascii="Arial" w:hAnsi="Arial" w:cs="Arial"/>
-          <w:i/>
-          <w:iCs/>
-        </w:rPr>
+        <w:pStyle w:val="Heading2"/>
       </w:pPr>
       <w:r>
-        <w:rPr>
-          <w:rFonts w:ascii="Arial" w:hAnsi="Arial" w:cs="Arial"/>
-          <w:i/>
-          <w:iCs/>
-        </w:rPr>
-        <w:t>Subjects</w:t>
-      </w:r>
-    </w:p>
-    <w:p>
-      <w:pPr>
-        <w:spacing w:after="60" w:line="480" w:lineRule="auto"/>
-        <w:jc w:val="both"/>
-        <w:rPr>
-          <w:rFonts w:ascii="Arial" w:hAnsi="Arial" w:cs="Arial"/>
-        </w:rPr>
-      </w:pPr>
-      <w:r>
-        <w:rPr>
-          <w:rFonts w:ascii="Arial" w:hAnsi="Arial" w:cs="Arial"/>
-        </w:rPr>
-        <w:t>A total of 28 AD</w:t>
-      </w:r>
-      <w:r>
-        <w:rPr>
-          <w:rFonts w:ascii="Arial" w:hAnsi="Arial" w:cs="Arial"/>
-        </w:rPr>
-        <w:t xml:space="preserve"> </w:t>
-      </w:r>
-      <w:r>
-        <w:rPr>
-          <w:rFonts w:ascii="Arial" w:hAnsi="Arial" w:cs="Arial"/>
-        </w:rPr>
-        <w:t>and 42 age-matched controls have been identified from the ADRC and ADRC/WRAP protocols. These specific cases have been analyzed by Dr. Leonardo Rivera-Rivera for pulsatility index (PI), pulse wave velocity (PWV), and cerebral blood flow (CBF) measurements in the internal carotid artery (ICA)</w:t>
-      </w:r>
-      <w:r>
-        <w:rPr>
-          <w:rFonts w:ascii="Arial" w:hAnsi="Arial" w:cs="Arial"/>
-        </w:rPr>
-        <w:fldChar w:fldCharType="begin"/>
-      </w:r>
-      <w:r>
-        <w:rPr>
-          <w:rFonts w:ascii="Arial" w:hAnsi="Arial" w:cs="Arial"/>
-        </w:rPr>
-        <w:instrText xml:space="preserve"> ADDIN EN.CITE &lt;EndNote&gt;&lt;Cite&gt;&lt;Author&gt;Rivera-Rivera&lt;/Author&gt;&lt;Year&gt;2019&lt;/Year&gt;&lt;RecNum&gt;978&lt;/RecNum&gt;&lt;DisplayText&gt;&lt;style face="superscript"&gt;13&lt;/style&gt;&lt;/DisplayText&gt;&lt;record&gt;&lt;rec-number&gt;978&lt;/rec-number&gt;&lt;foreign-keys&gt;&lt;key app="EN" db-id="xeep5d99wefzf1e2de75p900wp0assr5afff" timestamp="1586051801" guid="6f953e0a-1468-487e-ad4a-e2833cfd622b"&gt;978&lt;/key&gt;&lt;/foreign-keys&gt;&lt;ref-type name="Conference Proceedings"&gt;10&lt;/ref-type&gt;&lt;contributors&gt;&lt;authors&gt;&lt;author&gt;Rivera-Rivera, L. A.&lt;/author&gt;&lt;author&gt;Johnson, S. C.&lt;/author&gt;&lt;author&gt;Illingworth, Chuck&lt;/author&gt;&lt;author&gt;Johnson, K. M.&lt;/author&gt;&lt;/authors&gt;&lt;/contributors&gt;&lt;titles&gt;&lt;title&gt;Intracranial Pulse Wave Velocity in Alzheimer’s Disease using Flow Encode Split and Low Rank Reconstructed 4D Flow MRI&lt;/title&gt;&lt;secondary-title&gt;Proc. Intl. Soc. Mag. Reson. Med. 27&lt;/secondary-title&gt;&lt;/titles&gt;&lt;dates&gt;&lt;year&gt;2019&lt;/year&gt;&lt;/dates&gt;&lt;pub-location&gt;Montreal, Canada&lt;/pub-location&gt;&lt;urls&gt;&lt;/urls&gt;&lt;/record&gt;&lt;/Cite&gt;&lt;/EndNote&gt;</w:instrText>
-      </w:r>
-      <w:r>
-        <w:rPr>
-          <w:rFonts w:ascii="Arial" w:hAnsi="Arial" w:cs="Arial"/>
-        </w:rPr>
-        <w:fldChar w:fldCharType="separate"/>
-      </w:r>
-      <w:r>
-        <w:rPr>
-          <w:rFonts w:ascii="Arial" w:hAnsi="Arial" w:cs="Arial"/>
-          <w:noProof/>
-          <w:vertAlign w:val="superscript"/>
-        </w:rPr>
-        <w:t>13</w:t>
-      </w:r>
-      <w:r>
-        <w:rPr>
-          <w:rFonts w:ascii="Arial" w:hAnsi="Arial" w:cs="Arial"/>
-        </w:rPr>
-        <w:fldChar w:fldCharType="end"/>
-      </w:r>
-      <w:r>
-        <w:rPr>
-          <w:rFonts w:ascii="Arial" w:hAnsi="Arial" w:cs="Arial"/>
-        </w:rPr>
-        <w:t xml:space="preserve">. The use of these measures has been discussed and approved by Dr. Rivera-Rivera. These data have already been pre-tabulated for each patient. Data will be transferred from the ADRC servers to Medical Physics servers (data_mrcv2 drive) for FMRIB Software Library </w:t>
-      </w:r>
-      <w:r>
-        <w:rPr>
-          <w:rFonts w:ascii="Arial" w:hAnsi="Arial" w:cs="Arial"/>
-        </w:rPr>
-        <w:t>(</w:t>
-      </w:r>
-      <w:r>
-        <w:rPr>
-          <w:rFonts w:ascii="Arial" w:hAnsi="Arial" w:cs="Arial"/>
-        </w:rPr>
-        <w:t>FSL</w:t>
-      </w:r>
-      <w:r>
-        <w:rPr>
-          <w:rFonts w:ascii="Arial" w:hAnsi="Arial" w:cs="Arial"/>
-        </w:rPr>
-        <w:t>)</w:t>
-      </w:r>
-      <w:r>
-        <w:rPr>
-          <w:rFonts w:ascii="Arial" w:hAnsi="Arial" w:cs="Arial"/>
-        </w:rPr>
-        <w:t xml:space="preserve"> processing. Once data has been transferred, NODDI datasets will be inspected for image and gating quality and will be organized for the pre-processing steps listed below. Note that only NODDI datasets will be transferred for </w:t>
-      </w:r>
-      <w:r>
-        <w:rPr>
-          <w:rFonts w:ascii="Arial" w:hAnsi="Arial" w:cs="Arial"/>
-        </w:rPr>
-        <w:t xml:space="preserve">this </w:t>
-      </w:r>
-      <w:r>
-        <w:rPr>
-          <w:rFonts w:ascii="Arial" w:hAnsi="Arial" w:cs="Arial"/>
-        </w:rPr>
-        <w:t xml:space="preserve">analysis, as the 4D flow cases have already been </w:t>
-      </w:r>
-      <w:r>
-        <w:rPr>
-          <w:rFonts w:ascii="Arial" w:hAnsi="Arial" w:cs="Arial"/>
-        </w:rPr>
-        <w:t>processed.</w:t>
+        <w:t>MRI Data Acquisition and Preprocessing</w:t>
       </w:r>
     </w:p>
     <w:p>
@@ -2476,17 +2676,732 @@
         <w:spacing w:after="0" w:line="480" w:lineRule="auto"/>
         <w:rPr>
           <w:rFonts w:ascii="Arial" w:eastAsia="CaeciliaLTStd-R" w:hAnsi="Arial" w:cs="Arial"/>
+        </w:rPr>
+      </w:pPr>
+      <w:r>
+        <w:rPr>
+          <w:rFonts w:ascii="Arial" w:eastAsia="CaeciliaLTStd-R" w:hAnsi="Arial" w:cs="Arial"/>
+        </w:rPr>
+        <w:t xml:space="preserve">MRI data were acquired using a </w:t>
+      </w:r>
+      <w:r>
+        <w:rPr>
+          <w:rFonts w:ascii="Arial" w:eastAsia="CaeciliaLTStd-R" w:hAnsi="Arial" w:cs="Arial"/>
+        </w:rPr>
+        <w:t xml:space="preserve">clinical 3.0T </w:t>
+      </w:r>
+      <w:r>
+        <w:rPr>
+          <w:rFonts w:ascii="Arial" w:eastAsia="CaeciliaLTStd-R" w:hAnsi="Arial" w:cs="Arial"/>
+        </w:rPr>
+        <w:t>scanner (</w:t>
+      </w:r>
+      <w:r>
+        <w:rPr>
+          <w:rFonts w:ascii="Arial" w:eastAsia="CaeciliaLTStd-R" w:hAnsi="Arial" w:cs="Arial"/>
+        </w:rPr>
+        <w:t>Discovery</w:t>
+      </w:r>
+      <w:r>
+        <w:rPr>
+          <w:rFonts w:ascii="Arial" w:eastAsia="CaeciliaLTStd-R" w:hAnsi="Arial" w:cs="Arial"/>
+        </w:rPr>
+        <w:t xml:space="preserve"> MR750</w:t>
+      </w:r>
+      <w:r>
+        <w:rPr>
+          <w:rFonts w:ascii="Arial" w:eastAsia="CaeciliaLTStd-R" w:hAnsi="Arial" w:cs="Arial"/>
+        </w:rPr>
+        <w:t xml:space="preserve">, GE Healthcare, </w:t>
+      </w:r>
+      <w:proofErr w:type="gramStart"/>
+      <w:r>
+        <w:rPr>
+          <w:rFonts w:ascii="Arial" w:eastAsia="CaeciliaLTStd-R" w:hAnsi="Arial" w:cs="Arial"/>
+        </w:rPr>
+        <w:t>Waukesha</w:t>
+      </w:r>
+      <w:proofErr w:type="gramEnd"/>
+      <w:r>
+        <w:rPr>
+          <w:rFonts w:ascii="Arial" w:eastAsia="CaeciliaLTStd-R" w:hAnsi="Arial" w:cs="Arial"/>
+        </w:rPr>
+        <w:t>,</w:t>
+      </w:r>
+      <w:r>
+        <w:rPr>
+          <w:rFonts w:ascii="Arial" w:eastAsia="CaeciliaLTStd-R" w:hAnsi="Arial" w:cs="Arial"/>
+        </w:rPr>
+        <w:t xml:space="preserve"> </w:t>
+      </w:r>
+      <w:r>
+        <w:rPr>
+          <w:rFonts w:ascii="Arial" w:eastAsia="CaeciliaLTStd-R" w:hAnsi="Arial" w:cs="Arial"/>
+        </w:rPr>
+        <w:t>WI) with a 32-channel head</w:t>
+      </w:r>
+      <w:r>
+        <w:rPr>
+          <w:rFonts w:ascii="Arial" w:eastAsia="CaeciliaLTStd-R" w:hAnsi="Arial" w:cs="Arial"/>
+        </w:rPr>
+        <w:t xml:space="preserve"> </w:t>
+      </w:r>
+      <w:r>
+        <w:rPr>
+          <w:rFonts w:ascii="Arial" w:eastAsia="CaeciliaLTStd-R" w:hAnsi="Arial" w:cs="Arial"/>
+        </w:rPr>
+        <w:t>coil</w:t>
+      </w:r>
+      <w:r>
+        <w:rPr>
+          <w:rFonts w:ascii="Arial" w:eastAsia="CaeciliaLTStd-R" w:hAnsi="Arial" w:cs="Arial"/>
+        </w:rPr>
+        <w:t xml:space="preserve"> (Nova Medical, Wilmington, MA)</w:t>
+      </w:r>
+      <w:r>
+        <w:rPr>
+          <w:rFonts w:ascii="Arial" w:eastAsia="CaeciliaLTStd-R" w:hAnsi="Arial" w:cs="Arial"/>
+        </w:rPr>
+        <w:t>. T1-weighted structural</w:t>
+      </w:r>
+      <w:r>
+        <w:rPr>
+          <w:rFonts w:ascii="Arial" w:eastAsia="CaeciliaLTStd-R" w:hAnsi="Arial" w:cs="Arial"/>
+        </w:rPr>
+        <w:t xml:space="preserve"> </w:t>
+      </w:r>
+      <w:r>
+        <w:rPr>
+          <w:rFonts w:ascii="Arial" w:eastAsia="CaeciliaLTStd-R" w:hAnsi="Arial" w:cs="Arial"/>
+        </w:rPr>
+        <w:t>images were acquired using a 3D inversion recovery prepared</w:t>
+      </w:r>
+      <w:r>
+        <w:rPr>
+          <w:rFonts w:ascii="Arial" w:eastAsia="CaeciliaLTStd-R" w:hAnsi="Arial" w:cs="Arial"/>
+        </w:rPr>
+        <w:t xml:space="preserve"> </w:t>
+      </w:r>
+      <w:r>
+        <w:rPr>
+          <w:rFonts w:ascii="Arial" w:eastAsia="CaeciliaLTStd-R" w:hAnsi="Arial" w:cs="Arial"/>
+        </w:rPr>
+        <w:t>fast spoiled gradient</w:t>
+      </w:r>
+      <w:r>
+        <w:rPr>
+          <w:rFonts w:ascii="Arial" w:eastAsia="CaeciliaLTStd-R" w:hAnsi="Arial" w:cs="Arial"/>
+        </w:rPr>
+        <w:t xml:space="preserve">-recalled </w:t>
+      </w:r>
+      <w:r>
+        <w:rPr>
+          <w:rFonts w:ascii="Arial" w:eastAsia="CaeciliaLTStd-R" w:hAnsi="Arial" w:cs="Arial"/>
+        </w:rPr>
+        <w:t xml:space="preserve">echo </w:t>
+      </w:r>
+      <w:r>
+        <w:rPr>
+          <w:rFonts w:ascii="Arial" w:eastAsia="CaeciliaLTStd-R" w:hAnsi="Arial" w:cs="Arial"/>
+        </w:rPr>
+        <w:t>(</w:t>
+      </w:r>
+      <w:r>
+        <w:rPr>
+          <w:rFonts w:ascii="Arial" w:eastAsia="CaeciliaLTStd-R" w:hAnsi="Arial" w:cs="Arial"/>
+        </w:rPr>
+        <w:t>BRAVO</w:t>
+      </w:r>
+      <w:r>
+        <w:rPr>
+          <w:rFonts w:ascii="Arial" w:eastAsia="CaeciliaLTStd-R" w:hAnsi="Arial" w:cs="Arial"/>
+        </w:rPr>
+        <w:t>)</w:t>
+      </w:r>
+      <w:r>
+        <w:rPr>
+          <w:rFonts w:ascii="Arial" w:eastAsia="CaeciliaLTStd-R" w:hAnsi="Arial" w:cs="Arial"/>
+        </w:rPr>
+        <w:t xml:space="preserve"> sequence</w:t>
+      </w:r>
+      <w:r>
+        <w:rPr>
+          <w:rFonts w:ascii="Arial" w:eastAsia="CaeciliaLTStd-R" w:hAnsi="Arial" w:cs="Arial"/>
+        </w:rPr>
+        <w:t xml:space="preserve"> </w:t>
+      </w:r>
+      <w:r>
+        <w:rPr>
+          <w:rFonts w:ascii="Arial" w:eastAsia="CaeciliaLTStd-R" w:hAnsi="Arial" w:cs="Arial"/>
+        </w:rPr>
+        <w:t>(TI</w:t>
+      </w:r>
+      <w:r>
+        <w:rPr>
+          <w:rFonts w:ascii="Arial" w:eastAsia="MTSYN" w:hAnsi="Arial" w:cs="Arial"/>
+        </w:rPr>
+        <w:t>=</w:t>
+      </w:r>
+      <w:r>
+        <w:rPr>
+          <w:rFonts w:ascii="Arial" w:eastAsia="CaeciliaLTStd-R" w:hAnsi="Arial" w:cs="Arial"/>
+        </w:rPr>
+        <w:t>450 ms;</w:t>
+      </w:r>
+      <w:r>
+        <w:rPr>
+          <w:rFonts w:ascii="Arial" w:eastAsia="CaeciliaLTStd-R" w:hAnsi="Arial" w:cs="Arial"/>
+        </w:rPr>
+        <w:t xml:space="preserve"> </w:t>
+      </w:r>
+      <w:r>
+        <w:rPr>
+          <w:rFonts w:ascii="Arial" w:eastAsia="CaeciliaLTStd-R" w:hAnsi="Arial" w:cs="Arial"/>
+        </w:rPr>
+        <w:t>TR/TE</w:t>
+      </w:r>
+      <w:r>
+        <w:rPr>
+          <w:rFonts w:ascii="Arial" w:eastAsia="MTSYN" w:hAnsi="Arial" w:cs="Arial"/>
+        </w:rPr>
+        <w:t>=</w:t>
+      </w:r>
+      <w:r>
+        <w:rPr>
+          <w:rFonts w:ascii="Arial" w:eastAsia="CaeciliaLTStd-R" w:hAnsi="Arial" w:cs="Arial"/>
+        </w:rPr>
+        <w:t>8.</w:t>
+      </w:r>
+      <w:r>
+        <w:rPr>
+          <w:rFonts w:ascii="Arial" w:eastAsia="CaeciliaLTStd-R" w:hAnsi="Arial" w:cs="Arial"/>
+        </w:rPr>
+        <w:t>2</w:t>
+      </w:r>
+      <w:r>
+        <w:rPr>
+          <w:rFonts w:ascii="Arial" w:eastAsia="CaeciliaLTStd-R" w:hAnsi="Arial" w:cs="Arial"/>
+        </w:rPr>
+        <w:t>/3.2</w:t>
+      </w:r>
+      <w:r>
+        <w:rPr>
+          <w:rFonts w:ascii="Arial" w:eastAsia="CaeciliaLTStd-R" w:hAnsi="Arial" w:cs="Arial"/>
+        </w:rPr>
+        <w:t xml:space="preserve"> </w:t>
+      </w:r>
+      <w:r>
+        <w:rPr>
+          <w:rFonts w:ascii="Arial" w:eastAsia="CaeciliaLTStd-R" w:hAnsi="Arial" w:cs="Arial"/>
+        </w:rPr>
+        <w:t>ms; flip angle</w:t>
+      </w:r>
+      <w:r>
+        <w:rPr>
+          <w:rFonts w:ascii="Arial" w:eastAsia="MTSYN" w:hAnsi="Arial" w:cs="Arial"/>
+        </w:rPr>
+        <w:t>=</w:t>
+      </w:r>
+      <w:r>
+        <w:rPr>
+          <w:rFonts w:ascii="Arial" w:eastAsia="CaeciliaLTStd-R" w:hAnsi="Arial" w:cs="Arial"/>
+        </w:rPr>
+        <w:t>12</w:t>
+      </w:r>
+      <w:r>
+        <w:rPr>
+          <w:rFonts w:ascii="Arial" w:eastAsia="Microsoft YaHei" w:hAnsi="Arial" w:cs="Arial"/>
+        </w:rPr>
+        <w:t>°</w:t>
+      </w:r>
+      <w:r>
+        <w:rPr>
+          <w:rFonts w:ascii="Arial" w:eastAsia="CaeciliaLTStd-R" w:hAnsi="Arial" w:cs="Arial"/>
+        </w:rPr>
+        <w:t>; 1</w:t>
+      </w:r>
+      <w:r>
+        <w:rPr>
+          <w:rFonts w:ascii="Arial" w:eastAsia="MTSYN" w:hAnsi="Arial" w:cs="Arial"/>
+        </w:rPr>
+        <w:t>×</w:t>
+      </w:r>
+      <w:r>
+        <w:rPr>
+          <w:rFonts w:ascii="Arial" w:eastAsia="CaeciliaLTStd-R" w:hAnsi="Arial" w:cs="Arial"/>
+        </w:rPr>
+        <w:t>1</w:t>
+      </w:r>
+      <w:r>
+        <w:rPr>
+          <w:rFonts w:ascii="Arial" w:eastAsia="MTSYN" w:hAnsi="Arial" w:cs="Arial"/>
+        </w:rPr>
+        <w:t>×</w:t>
+      </w:r>
+      <w:r>
+        <w:rPr>
+          <w:rFonts w:ascii="Arial" w:eastAsia="CaeciliaLTStd-R" w:hAnsi="Arial" w:cs="Arial"/>
+        </w:rPr>
+        <w:t>1</w:t>
+      </w:r>
+      <w:r>
+        <w:rPr>
+          <w:rFonts w:ascii="Arial" w:eastAsia="CaeciliaLTStd-R" w:hAnsi="Arial" w:cs="Arial"/>
+        </w:rPr>
+        <w:t xml:space="preserve"> </w:t>
+      </w:r>
+      <w:r>
+        <w:rPr>
+          <w:rFonts w:ascii="Arial" w:eastAsia="CaeciliaLTStd-R" w:hAnsi="Arial" w:cs="Arial"/>
+        </w:rPr>
+        <w:t>mm</w:t>
+      </w:r>
+      <w:r>
+        <w:rPr>
+          <w:rFonts w:ascii="Arial" w:eastAsia="CaeciliaLTStd-R" w:hAnsi="Arial" w:cs="Arial"/>
+          <w:vertAlign w:val="superscript"/>
+        </w:rPr>
+        <w:t>3</w:t>
+      </w:r>
+      <w:r>
+        <w:rPr>
+          <w:rFonts w:ascii="Arial" w:eastAsia="CaeciliaLTStd-R" w:hAnsi="Arial" w:cs="Arial"/>
+        </w:rPr>
+        <w:t xml:space="preserve"> voxel</w:t>
+      </w:r>
+      <w:r>
+        <w:rPr>
+          <w:rFonts w:ascii="Arial" w:eastAsia="CaeciliaLTStd-R" w:hAnsi="Arial" w:cs="Arial"/>
+        </w:rPr>
+        <w:t xml:space="preserve"> </w:t>
+      </w:r>
+      <w:r>
+        <w:rPr>
+          <w:rFonts w:ascii="Arial" w:eastAsia="CaeciliaLTStd-R" w:hAnsi="Arial" w:cs="Arial"/>
+        </w:rPr>
+        <w:t>resolution; 256</w:t>
+      </w:r>
+      <w:r>
+        <w:rPr>
+          <w:rFonts w:ascii="Arial" w:eastAsia="MTSYN" w:hAnsi="Arial" w:cs="Arial"/>
+        </w:rPr>
+        <w:t>×</w:t>
+      </w:r>
+      <w:r>
+        <w:rPr>
+          <w:rFonts w:ascii="Arial" w:eastAsia="CaeciliaLTStd-R" w:hAnsi="Arial" w:cs="Arial"/>
+        </w:rPr>
+        <w:t>256</w:t>
+      </w:r>
+      <w:r>
+        <w:rPr>
+          <w:rFonts w:ascii="Arial" w:eastAsia="MTSYN" w:hAnsi="Arial" w:cs="Arial"/>
+        </w:rPr>
+        <w:t>×</w:t>
+      </w:r>
+      <w:r>
+        <w:rPr>
+          <w:rFonts w:ascii="Arial" w:eastAsia="MTSYN" w:hAnsi="Arial" w:cs="Arial"/>
+        </w:rPr>
+        <w:t>[1</w:t>
+      </w:r>
+      <w:r>
+        <w:rPr>
+          <w:rFonts w:ascii="Arial" w:eastAsia="MTSYN" w:hAnsi="Arial" w:cs="Arial"/>
+        </w:rPr>
+        <w:t>56</w:t>
+      </w:r>
+      <w:r>
+        <w:rPr>
+          <w:rFonts w:ascii="Arial" w:eastAsia="MTSYN" w:hAnsi="Arial" w:cs="Arial"/>
+        </w:rPr>
+        <w:t>-192]</w:t>
+      </w:r>
+      <w:r>
+        <w:rPr>
+          <w:rFonts w:ascii="Arial" w:eastAsia="CaeciliaLTStd-R" w:hAnsi="Arial" w:cs="Arial"/>
+        </w:rPr>
+        <w:t xml:space="preserve"> acquisition matrix).</w:t>
+      </w:r>
+      <w:r>
+        <w:rPr>
+          <w:rFonts w:ascii="Arial" w:eastAsia="CaeciliaLTStd-R" w:hAnsi="Arial" w:cs="Arial"/>
+        </w:rPr>
+        <w:t xml:space="preserve"> </w:t>
+      </w:r>
+      <w:r>
+        <w:rPr>
+          <w:rFonts w:ascii="Arial" w:eastAsia="CaeciliaLTStd-R" w:hAnsi="Arial" w:cs="Arial"/>
+        </w:rPr>
+        <w:t>A</w:t>
+      </w:r>
+      <w:r>
+        <w:rPr>
+          <w:rFonts w:ascii="Arial" w:eastAsia="CaeciliaLTStd-R" w:hAnsi="Arial" w:cs="Arial"/>
+        </w:rPr>
+        <w:t xml:space="preserve"> multi-shell spin-echo</w:t>
+      </w:r>
+      <w:r>
+        <w:rPr>
+          <w:rFonts w:ascii="Arial" w:eastAsia="CaeciliaLTStd-R" w:hAnsi="Arial" w:cs="Arial"/>
+        </w:rPr>
+        <w:t xml:space="preserve"> </w:t>
+      </w:r>
+      <w:r>
+        <w:rPr>
+          <w:rFonts w:ascii="Arial" w:eastAsia="CaeciliaLTStd-R" w:hAnsi="Arial" w:cs="Arial"/>
+        </w:rPr>
+        <w:t>echo-planar imaging pulse</w:t>
+      </w:r>
+      <w:r>
+        <w:rPr>
+          <w:rFonts w:ascii="Arial" w:eastAsia="CaeciliaLTStd-R" w:hAnsi="Arial" w:cs="Arial"/>
+        </w:rPr>
+        <w:t xml:space="preserve"> </w:t>
+      </w:r>
+      <w:r>
+        <w:rPr>
+          <w:rFonts w:ascii="Arial" w:eastAsia="CaeciliaLTStd-R" w:hAnsi="Arial" w:cs="Arial"/>
+        </w:rPr>
+        <w:t xml:space="preserve">sequence </w:t>
+      </w:r>
+      <w:r>
+        <w:rPr>
+          <w:rFonts w:ascii="Arial" w:eastAsia="CaeciliaLTStd-R" w:hAnsi="Arial" w:cs="Arial"/>
+        </w:rPr>
+        <w:t xml:space="preserve">was used to acquire 69 </w:t>
+      </w:r>
+      <w:r>
+        <w:rPr>
+          <w:rFonts w:ascii="Arial" w:eastAsia="CaeciliaLTStd-R" w:hAnsi="Arial" w:cs="Arial"/>
+        </w:rPr>
+        <w:t>total d</w:t>
+      </w:r>
+      <w:r>
+        <w:rPr>
+          <w:rFonts w:ascii="Arial" w:eastAsia="CaeciliaLTStd-R" w:hAnsi="Arial" w:cs="Arial"/>
+        </w:rPr>
+        <w:t>iffusion</w:t>
+      </w:r>
+      <w:r>
+        <w:rPr>
+          <w:rFonts w:ascii="Arial" w:eastAsia="CaeciliaLTStd-R" w:hAnsi="Arial" w:cs="Arial"/>
+        </w:rPr>
+        <w:t>-</w:t>
+      </w:r>
+      <w:r>
+        <w:rPr>
+          <w:rFonts w:ascii="Arial" w:eastAsia="CaeciliaLTStd-R" w:hAnsi="Arial" w:cs="Arial"/>
+        </w:rPr>
+        <w:t>weighted</w:t>
+      </w:r>
+      <w:r>
+        <w:rPr>
+          <w:rFonts w:ascii="Arial" w:eastAsia="CaeciliaLTStd-R" w:hAnsi="Arial" w:cs="Arial"/>
+        </w:rPr>
+        <w:t xml:space="preserve"> </w:t>
+      </w:r>
+      <w:r>
+        <w:rPr>
+          <w:rFonts w:ascii="Arial" w:eastAsia="CaeciliaLTStd-R" w:hAnsi="Arial" w:cs="Arial"/>
+        </w:rPr>
+        <w:lastRenderedPageBreak/>
+        <w:t xml:space="preserve">images </w:t>
+      </w:r>
+      <w:r>
+        <w:rPr>
+          <w:rFonts w:ascii="Arial" w:eastAsia="CaeciliaLTStd-R" w:hAnsi="Arial" w:cs="Arial"/>
+        </w:rPr>
+        <w:t xml:space="preserve">spread across 4 q-space shells </w:t>
+      </w:r>
+      <w:r>
+        <w:rPr>
+          <w:rFonts w:ascii="Arial" w:eastAsia="CaeciliaLTStd-R" w:hAnsi="Arial" w:cs="Arial"/>
+        </w:rPr>
+        <w:t>(6</w:t>
+      </w:r>
+      <w:r>
+        <w:rPr>
+          <w:rFonts w:ascii="Arial" w:eastAsia="MTSYN" w:hAnsi="Arial" w:cs="Arial"/>
+        </w:rPr>
+        <w:t>×</w:t>
+      </w:r>
+      <w:r>
+        <w:rPr>
+          <w:rFonts w:ascii="Arial" w:eastAsia="CaeciliaLTStd-I" w:hAnsi="Arial" w:cs="Arial"/>
           <w:i/>
           <w:iCs/>
         </w:rPr>
-      </w:pPr>
-      <w:r>
-        <w:rPr>
-          <w:rFonts w:ascii="Arial" w:eastAsia="CaeciliaLTStd-R" w:hAnsi="Arial" w:cs="Arial"/>
+        <w:t>b</w:t>
+      </w:r>
+      <w:r>
+        <w:rPr>
+          <w:rFonts w:ascii="Arial" w:eastAsia="MTSYN" w:hAnsi="Arial" w:cs="Arial"/>
+        </w:rPr>
+        <w:t>=</w:t>
+      </w:r>
+      <w:r>
+        <w:rPr>
+          <w:rFonts w:ascii="Arial" w:eastAsia="CaeciliaLTStd-R" w:hAnsi="Arial" w:cs="Arial"/>
+        </w:rPr>
+        <w:t>0 s/mm</w:t>
+      </w:r>
+      <w:r>
+        <w:rPr>
+          <w:rFonts w:ascii="Arial" w:eastAsia="CaeciliaLTStd-R" w:hAnsi="Arial" w:cs="Arial"/>
+          <w:vertAlign w:val="superscript"/>
+        </w:rPr>
+        <w:t>2</w:t>
+      </w:r>
+      <w:r>
+        <w:rPr>
+          <w:rFonts w:ascii="Arial" w:eastAsia="CaeciliaLTStd-R" w:hAnsi="Arial" w:cs="Arial"/>
+        </w:rPr>
+        <w:t>, 9</w:t>
+      </w:r>
+      <w:r>
+        <w:rPr>
+          <w:rFonts w:ascii="Arial" w:eastAsia="MTSYN" w:hAnsi="Arial" w:cs="Arial"/>
+        </w:rPr>
+        <w:t>×</w:t>
+      </w:r>
+      <w:r>
+        <w:rPr>
+          <w:rFonts w:ascii="Arial" w:eastAsia="CaeciliaLTStd-I" w:hAnsi="Arial" w:cs="Arial"/>
           <w:i/>
           <w:iCs/>
         </w:rPr>
-        <w:t>MRI Data Acquisition and Preprocessing</w:t>
+        <w:t>b</w:t>
+      </w:r>
+      <w:r>
+        <w:rPr>
+          <w:rFonts w:ascii="Arial" w:eastAsia="MTSYN" w:hAnsi="Arial" w:cs="Arial"/>
+        </w:rPr>
+        <w:t>=</w:t>
+      </w:r>
+      <w:r>
+        <w:rPr>
+          <w:rFonts w:ascii="Arial" w:eastAsia="CaeciliaLTStd-R" w:hAnsi="Arial" w:cs="Arial"/>
+        </w:rPr>
+        <w:t>500</w:t>
+      </w:r>
+      <w:r>
+        <w:rPr>
+          <w:rFonts w:ascii="Arial" w:eastAsia="CaeciliaLTStd-R" w:hAnsi="Arial" w:cs="Arial"/>
+        </w:rPr>
+        <w:t xml:space="preserve"> </w:t>
+      </w:r>
+      <w:r>
+        <w:rPr>
+          <w:rFonts w:ascii="Arial" w:eastAsia="CaeciliaLTStd-R" w:hAnsi="Arial" w:cs="Arial"/>
+        </w:rPr>
+        <w:t>s/mm</w:t>
+      </w:r>
+      <w:r>
+        <w:rPr>
+          <w:rFonts w:ascii="Arial" w:eastAsia="CaeciliaLTStd-R" w:hAnsi="Arial" w:cs="Arial"/>
+          <w:vertAlign w:val="superscript"/>
+        </w:rPr>
+        <w:t>2</w:t>
+      </w:r>
+      <w:r>
+        <w:rPr>
+          <w:rFonts w:ascii="Arial" w:eastAsia="CaeciliaLTStd-R" w:hAnsi="Arial" w:cs="Arial"/>
+        </w:rPr>
+        <w:t>, 18</w:t>
+      </w:r>
+      <w:r>
+        <w:rPr>
+          <w:rFonts w:ascii="Arial" w:eastAsia="MTSYN" w:hAnsi="Arial" w:cs="Arial"/>
+        </w:rPr>
+        <w:t>×</w:t>
+      </w:r>
+      <w:r>
+        <w:rPr>
+          <w:rFonts w:ascii="Arial" w:eastAsia="CaeciliaLTStd-I" w:hAnsi="Arial" w:cs="Arial"/>
+          <w:i/>
+          <w:iCs/>
+        </w:rPr>
+        <w:t>b</w:t>
+      </w:r>
+      <w:r>
+        <w:rPr>
+          <w:rFonts w:ascii="Arial" w:eastAsia="MTSYN" w:hAnsi="Arial" w:cs="Arial"/>
+        </w:rPr>
+        <w:t>=</w:t>
+      </w:r>
+      <w:r>
+        <w:rPr>
+          <w:rFonts w:ascii="Arial" w:eastAsia="CaeciliaLTStd-R" w:hAnsi="Arial" w:cs="Arial"/>
+        </w:rPr>
+        <w:t>800 s/mm</w:t>
+      </w:r>
+      <w:r>
+        <w:rPr>
+          <w:rFonts w:ascii="Arial" w:eastAsia="CaeciliaLTStd-R" w:hAnsi="Arial" w:cs="Arial"/>
+          <w:vertAlign w:val="superscript"/>
+        </w:rPr>
+        <w:t>2</w:t>
+      </w:r>
+      <w:r>
+        <w:rPr>
+          <w:rFonts w:ascii="Arial" w:eastAsia="CaeciliaLTStd-R" w:hAnsi="Arial" w:cs="Arial"/>
+        </w:rPr>
+        <w:t>, and 36</w:t>
+      </w:r>
+      <w:r>
+        <w:rPr>
+          <w:rFonts w:ascii="Arial" w:eastAsia="MTSYN" w:hAnsi="Arial" w:cs="Arial"/>
+        </w:rPr>
+        <w:t>×</w:t>
+      </w:r>
+      <w:r>
+        <w:rPr>
+          <w:rFonts w:ascii="Arial" w:eastAsia="CaeciliaLTStd-I" w:hAnsi="Arial" w:cs="Arial"/>
+          <w:i/>
+          <w:iCs/>
+        </w:rPr>
+        <w:t>b</w:t>
+      </w:r>
+      <w:r>
+        <w:rPr>
+          <w:rFonts w:ascii="Arial" w:eastAsia="MTSYN" w:hAnsi="Arial" w:cs="Arial"/>
+        </w:rPr>
+        <w:t>=</w:t>
+      </w:r>
+      <w:r>
+        <w:rPr>
+          <w:rFonts w:ascii="Arial" w:eastAsia="CaeciliaLTStd-R" w:hAnsi="Arial" w:cs="Arial"/>
+        </w:rPr>
+        <w:t>2000 s/mm</w:t>
+      </w:r>
+      <w:r>
+        <w:rPr>
+          <w:rFonts w:ascii="Arial" w:eastAsia="CaeciliaLTStd-R" w:hAnsi="Arial" w:cs="Arial"/>
+          <w:vertAlign w:val="superscript"/>
+        </w:rPr>
+        <w:t>2</w:t>
+      </w:r>
+      <w:r>
+        <w:rPr>
+          <w:rFonts w:ascii="Arial" w:eastAsia="CaeciliaLTStd-R" w:hAnsi="Arial" w:cs="Arial"/>
+        </w:rPr>
+        <w:t>;</w:t>
+      </w:r>
+      <w:r>
+        <w:rPr>
+          <w:rFonts w:ascii="Arial" w:eastAsia="CaeciliaLTStd-R" w:hAnsi="Arial" w:cs="Arial"/>
+        </w:rPr>
+        <w:t xml:space="preserve"> </w:t>
+      </w:r>
+      <w:r>
+        <w:rPr>
+          <w:rFonts w:ascii="Arial" w:eastAsia="CaeciliaLTStd-R" w:hAnsi="Arial" w:cs="Arial"/>
+        </w:rPr>
+        <w:t>TR/TE</w:t>
+      </w:r>
+      <w:r>
+        <w:rPr>
+          <w:rFonts w:ascii="Arial" w:eastAsia="MTSYN" w:hAnsi="Arial" w:cs="Arial"/>
+        </w:rPr>
+        <w:t>=</w:t>
+      </w:r>
+      <w:r>
+        <w:rPr>
+          <w:rFonts w:ascii="Arial" w:eastAsia="CaeciliaLTStd-R" w:hAnsi="Arial" w:cs="Arial"/>
+        </w:rPr>
+        <w:t>8</w:t>
+      </w:r>
+      <w:r>
+        <w:rPr>
+          <w:rFonts w:ascii="Arial" w:eastAsia="CaeciliaLTStd-R" w:hAnsi="Arial" w:cs="Arial"/>
+        </w:rPr>
+        <w:t>575</w:t>
+      </w:r>
+      <w:r>
+        <w:rPr>
+          <w:rFonts w:ascii="Arial" w:eastAsia="CaeciliaLTStd-R" w:hAnsi="Arial" w:cs="Arial"/>
+        </w:rPr>
+        <w:t>/76.8 ms; 2</w:t>
+      </w:r>
+      <w:r>
+        <w:rPr>
+          <w:rFonts w:ascii="Arial" w:eastAsia="MTSYN" w:hAnsi="Arial" w:cs="Arial"/>
+        </w:rPr>
+        <w:t>×</w:t>
+      </w:r>
+      <w:r>
+        <w:rPr>
+          <w:rFonts w:ascii="Arial" w:eastAsia="CaeciliaLTStd-R" w:hAnsi="Arial" w:cs="Arial"/>
+        </w:rPr>
+        <w:t>2</w:t>
+      </w:r>
+      <w:r>
+        <w:rPr>
+          <w:rFonts w:ascii="Arial" w:eastAsia="MTSYN" w:hAnsi="Arial" w:cs="Arial"/>
+        </w:rPr>
+        <w:t>×</w:t>
+      </w:r>
+      <w:r>
+        <w:rPr>
+          <w:rFonts w:ascii="Arial" w:eastAsia="CaeciliaLTStd-R" w:hAnsi="Arial" w:cs="Arial"/>
+        </w:rPr>
+        <w:t>2 mm</w:t>
+      </w:r>
+      <w:r>
+        <w:rPr>
+          <w:rFonts w:ascii="Arial" w:eastAsia="CaeciliaLTStd-R" w:hAnsi="Arial" w:cs="Arial"/>
+          <w:vertAlign w:val="superscript"/>
+        </w:rPr>
+        <w:t>3</w:t>
+      </w:r>
+      <w:r>
+        <w:rPr>
+          <w:rFonts w:ascii="Arial" w:eastAsia="CaeciliaLTStd-R" w:hAnsi="Arial" w:cs="Arial"/>
+        </w:rPr>
+        <w:t xml:space="preserve"> isotropic resolution;</w:t>
+      </w:r>
+      <w:r>
+        <w:rPr>
+          <w:rFonts w:ascii="Arial" w:eastAsia="CaeciliaLTStd-R" w:hAnsi="Arial" w:cs="Arial"/>
+        </w:rPr>
+        <w:t xml:space="preserve"> </w:t>
+      </w:r>
+      <w:r>
+        <w:rPr>
+          <w:rFonts w:ascii="Arial" w:eastAsia="CaeciliaLTStd-R" w:hAnsi="Arial" w:cs="Arial"/>
+        </w:rPr>
+        <w:t>128</w:t>
+      </w:r>
+      <w:r>
+        <w:rPr>
+          <w:rFonts w:ascii="Arial" w:eastAsia="MTSYN" w:hAnsi="Arial" w:cs="Arial"/>
+        </w:rPr>
+        <w:t>×</w:t>
+      </w:r>
+      <w:r>
+        <w:rPr>
+          <w:rFonts w:ascii="Arial" w:eastAsia="CaeciliaLTStd-R" w:hAnsi="Arial" w:cs="Arial"/>
+        </w:rPr>
+        <w:t>128</w:t>
+      </w:r>
+      <w:r>
+        <w:rPr>
+          <w:rFonts w:ascii="Arial" w:eastAsia="MTSYN" w:hAnsi="Arial" w:cs="Arial"/>
+        </w:rPr>
+        <w:t>×</w:t>
+      </w:r>
+      <w:r>
+        <w:rPr>
+          <w:rFonts w:ascii="Arial" w:eastAsia="MTSYN" w:hAnsi="Arial" w:cs="Arial"/>
+        </w:rPr>
+        <w:t>74</w:t>
+      </w:r>
+      <w:r>
+        <w:rPr>
+          <w:rFonts w:ascii="Arial" w:eastAsia="CaeciliaLTStd-R" w:hAnsi="Arial" w:cs="Arial"/>
+        </w:rPr>
+        <w:t xml:space="preserve"> acquisition matrix). </w:t>
       </w:r>
     </w:p>
     <w:p>
@@ -2499,769 +3414,6 @@
           <w:rFonts w:ascii="Arial" w:eastAsia="CaeciliaLTStd-R" w:hAnsi="Arial" w:cs="Arial"/>
         </w:rPr>
       </w:pPr>
-      <w:r>
-        <w:rPr>
-          <w:rFonts w:ascii="Arial" w:eastAsia="CaeciliaLTStd-R" w:hAnsi="Arial" w:cs="Arial"/>
-        </w:rPr>
-        <w:t xml:space="preserve">MRI data were acquired using a </w:t>
-      </w:r>
-      <w:r>
-        <w:rPr>
-          <w:rFonts w:ascii="Arial" w:eastAsia="CaeciliaLTStd-R" w:hAnsi="Arial" w:cs="Arial"/>
-        </w:rPr>
-        <w:t xml:space="preserve">clinical 3.0T </w:t>
-      </w:r>
-      <w:r>
-        <w:rPr>
-          <w:rFonts w:ascii="Arial" w:eastAsia="CaeciliaLTStd-R" w:hAnsi="Arial" w:cs="Arial"/>
-        </w:rPr>
-        <w:t>scanner (</w:t>
-      </w:r>
-      <w:r>
-        <w:rPr>
-          <w:rFonts w:ascii="Arial" w:eastAsia="CaeciliaLTStd-R" w:hAnsi="Arial" w:cs="Arial"/>
-        </w:rPr>
-        <w:t>Discovery</w:t>
-      </w:r>
-      <w:r>
-        <w:rPr>
-          <w:rFonts w:ascii="Arial" w:eastAsia="CaeciliaLTStd-R" w:hAnsi="Arial" w:cs="Arial"/>
-        </w:rPr>
-        <w:t xml:space="preserve"> MR750</w:t>
-      </w:r>
-      <w:r>
-        <w:rPr>
-          <w:rFonts w:ascii="Arial" w:eastAsia="CaeciliaLTStd-R" w:hAnsi="Arial" w:cs="Arial"/>
-        </w:rPr>
-        <w:t xml:space="preserve">, GE Healthcare, </w:t>
-      </w:r>
-      <w:r>
-        <w:rPr>
-          <w:rFonts w:ascii="Arial" w:eastAsia="CaeciliaLTStd-R" w:hAnsi="Arial" w:cs="Arial"/>
-        </w:rPr>
-        <w:t>Waukesha,</w:t>
-      </w:r>
-      <w:r>
-        <w:rPr>
-          <w:rFonts w:ascii="Arial" w:eastAsia="CaeciliaLTStd-R" w:hAnsi="Arial" w:cs="Arial"/>
-        </w:rPr>
-        <w:t xml:space="preserve"> </w:t>
-      </w:r>
-      <w:r>
-        <w:rPr>
-          <w:rFonts w:ascii="Arial" w:eastAsia="CaeciliaLTStd-R" w:hAnsi="Arial" w:cs="Arial"/>
-        </w:rPr>
-        <w:t>WI) with a 32-channel head</w:t>
-      </w:r>
-      <w:r>
-        <w:rPr>
-          <w:rFonts w:ascii="Arial" w:eastAsia="CaeciliaLTStd-R" w:hAnsi="Arial" w:cs="Arial"/>
-        </w:rPr>
-        <w:t xml:space="preserve"> </w:t>
-      </w:r>
-      <w:r>
-        <w:rPr>
-          <w:rFonts w:ascii="Arial" w:eastAsia="CaeciliaLTStd-R" w:hAnsi="Arial" w:cs="Arial"/>
-        </w:rPr>
-        <w:t>coil</w:t>
-      </w:r>
-      <w:r>
-        <w:rPr>
-          <w:rFonts w:ascii="Arial" w:eastAsia="CaeciliaLTStd-R" w:hAnsi="Arial" w:cs="Arial"/>
-        </w:rPr>
-        <w:t xml:space="preserve"> (Nova Medical, Wilmington, MA)</w:t>
-      </w:r>
-      <w:r>
-        <w:rPr>
-          <w:rFonts w:ascii="Arial" w:eastAsia="CaeciliaLTStd-R" w:hAnsi="Arial" w:cs="Arial"/>
-        </w:rPr>
-        <w:t>. T1-weighted structural</w:t>
-      </w:r>
-      <w:r>
-        <w:rPr>
-          <w:rFonts w:ascii="Arial" w:eastAsia="CaeciliaLTStd-R" w:hAnsi="Arial" w:cs="Arial"/>
-        </w:rPr>
-        <w:t xml:space="preserve"> </w:t>
-      </w:r>
-      <w:r>
-        <w:rPr>
-          <w:rFonts w:ascii="Arial" w:eastAsia="CaeciliaLTStd-R" w:hAnsi="Arial" w:cs="Arial"/>
-        </w:rPr>
-        <w:t>images were acquired using a 3D inversion recovery prepared</w:t>
-      </w:r>
-      <w:r>
-        <w:rPr>
-          <w:rFonts w:ascii="Arial" w:eastAsia="CaeciliaLTStd-R" w:hAnsi="Arial" w:cs="Arial"/>
-        </w:rPr>
-        <w:t xml:space="preserve"> </w:t>
-      </w:r>
-      <w:r>
-        <w:rPr>
-          <w:rFonts w:ascii="Arial" w:eastAsia="CaeciliaLTStd-R" w:hAnsi="Arial" w:cs="Arial"/>
-        </w:rPr>
-        <w:t>fast spoiled gradient</w:t>
-      </w:r>
-      <w:r>
-        <w:rPr>
-          <w:rFonts w:ascii="Arial" w:eastAsia="CaeciliaLTStd-R" w:hAnsi="Arial" w:cs="Arial"/>
-        </w:rPr>
-        <w:t xml:space="preserve">-recalled </w:t>
-      </w:r>
-      <w:r>
-        <w:rPr>
-          <w:rFonts w:ascii="Arial" w:eastAsia="CaeciliaLTStd-R" w:hAnsi="Arial" w:cs="Arial"/>
-        </w:rPr>
-        <w:t xml:space="preserve">echo </w:t>
-      </w:r>
-      <w:r>
-        <w:rPr>
-          <w:rFonts w:ascii="Arial" w:eastAsia="CaeciliaLTStd-R" w:hAnsi="Arial" w:cs="Arial"/>
-        </w:rPr>
-        <w:t>(</w:t>
-      </w:r>
-      <w:r>
-        <w:rPr>
-          <w:rFonts w:ascii="Arial" w:eastAsia="CaeciliaLTStd-R" w:hAnsi="Arial" w:cs="Arial"/>
-        </w:rPr>
-        <w:t>BRAVO</w:t>
-      </w:r>
-      <w:r>
-        <w:rPr>
-          <w:rFonts w:ascii="Arial" w:eastAsia="CaeciliaLTStd-R" w:hAnsi="Arial" w:cs="Arial"/>
-        </w:rPr>
-        <w:t>)</w:t>
-      </w:r>
-      <w:r>
-        <w:rPr>
-          <w:rFonts w:ascii="Arial" w:eastAsia="CaeciliaLTStd-R" w:hAnsi="Arial" w:cs="Arial"/>
-        </w:rPr>
-        <w:t xml:space="preserve"> sequence</w:t>
-      </w:r>
-      <w:r>
-        <w:rPr>
-          <w:rFonts w:ascii="Arial" w:eastAsia="CaeciliaLTStd-R" w:hAnsi="Arial" w:cs="Arial"/>
-        </w:rPr>
-        <w:t xml:space="preserve"> </w:t>
-      </w:r>
-      <w:r>
-        <w:rPr>
-          <w:rFonts w:ascii="Arial" w:eastAsia="CaeciliaLTStd-R" w:hAnsi="Arial" w:cs="Arial"/>
-        </w:rPr>
-        <w:t>(TI</w:t>
-      </w:r>
-      <w:r>
-        <w:rPr>
-          <w:rFonts w:ascii="Arial" w:eastAsia="MTSYN" w:hAnsi="Arial" w:cs="Arial"/>
-        </w:rPr>
-        <w:t>=</w:t>
-      </w:r>
-      <w:r>
-        <w:rPr>
-          <w:rFonts w:ascii="Arial" w:eastAsia="CaeciliaLTStd-R" w:hAnsi="Arial" w:cs="Arial"/>
-        </w:rPr>
-        <w:t xml:space="preserve">450 </w:t>
-      </w:r>
-      <w:proofErr w:type="spellStart"/>
-      <w:r>
-        <w:rPr>
-          <w:rFonts w:ascii="Arial" w:eastAsia="CaeciliaLTStd-R" w:hAnsi="Arial" w:cs="Arial"/>
-        </w:rPr>
-        <w:t>ms</w:t>
-      </w:r>
-      <w:proofErr w:type="spellEnd"/>
-      <w:r>
-        <w:rPr>
-          <w:rFonts w:ascii="Arial" w:eastAsia="CaeciliaLTStd-R" w:hAnsi="Arial" w:cs="Arial"/>
-        </w:rPr>
-        <w:t>;</w:t>
-      </w:r>
-      <w:r>
-        <w:rPr>
-          <w:rFonts w:ascii="Arial" w:eastAsia="CaeciliaLTStd-R" w:hAnsi="Arial" w:cs="Arial"/>
-        </w:rPr>
-        <w:t xml:space="preserve"> </w:t>
-      </w:r>
-      <w:r>
-        <w:rPr>
-          <w:rFonts w:ascii="Arial" w:eastAsia="CaeciliaLTStd-R" w:hAnsi="Arial" w:cs="Arial"/>
-        </w:rPr>
-        <w:t>TR/TE</w:t>
-      </w:r>
-      <w:r>
-        <w:rPr>
-          <w:rFonts w:ascii="Arial" w:eastAsia="MTSYN" w:hAnsi="Arial" w:cs="Arial"/>
-        </w:rPr>
-        <w:t>=</w:t>
-      </w:r>
-      <w:r>
-        <w:rPr>
-          <w:rFonts w:ascii="Arial" w:eastAsia="CaeciliaLTStd-R" w:hAnsi="Arial" w:cs="Arial"/>
-        </w:rPr>
-        <w:t>8.</w:t>
-      </w:r>
-      <w:r>
-        <w:rPr>
-          <w:rFonts w:ascii="Arial" w:eastAsia="CaeciliaLTStd-R" w:hAnsi="Arial" w:cs="Arial"/>
-        </w:rPr>
-        <w:t>2</w:t>
-      </w:r>
-      <w:r>
-        <w:rPr>
-          <w:rFonts w:ascii="Arial" w:eastAsia="CaeciliaLTStd-R" w:hAnsi="Arial" w:cs="Arial"/>
-        </w:rPr>
-        <w:t>/3.2</w:t>
-      </w:r>
-      <w:r>
-        <w:rPr>
-          <w:rFonts w:ascii="Arial" w:eastAsia="CaeciliaLTStd-R" w:hAnsi="Arial" w:cs="Arial"/>
-        </w:rPr>
-        <w:t xml:space="preserve"> </w:t>
-      </w:r>
-      <w:proofErr w:type="spellStart"/>
-      <w:r>
-        <w:rPr>
-          <w:rFonts w:ascii="Arial" w:eastAsia="CaeciliaLTStd-R" w:hAnsi="Arial" w:cs="Arial"/>
-        </w:rPr>
-        <w:t>ms</w:t>
-      </w:r>
-      <w:proofErr w:type="spellEnd"/>
-      <w:r>
-        <w:rPr>
-          <w:rFonts w:ascii="Arial" w:eastAsia="CaeciliaLTStd-R" w:hAnsi="Arial" w:cs="Arial"/>
-        </w:rPr>
-        <w:t>; flip angle</w:t>
-      </w:r>
-      <w:r>
-        <w:rPr>
-          <w:rFonts w:ascii="Arial" w:eastAsia="MTSYN" w:hAnsi="Arial" w:cs="Arial"/>
-        </w:rPr>
-        <w:t>=</w:t>
-      </w:r>
-      <w:r>
-        <w:rPr>
-          <w:rFonts w:ascii="Arial" w:eastAsia="CaeciliaLTStd-R" w:hAnsi="Arial" w:cs="Arial"/>
-        </w:rPr>
-        <w:t>12</w:t>
-      </w:r>
-      <w:r>
-        <w:rPr>
-          <w:rFonts w:ascii="Arial" w:eastAsia="微软雅黑" w:hAnsi="Arial" w:cs="Arial"/>
-        </w:rPr>
-        <w:t>°</w:t>
-      </w:r>
-      <w:r>
-        <w:rPr>
-          <w:rFonts w:ascii="Arial" w:eastAsia="CaeciliaLTStd-R" w:hAnsi="Arial" w:cs="Arial"/>
-        </w:rPr>
-        <w:t>; 1</w:t>
-      </w:r>
-      <w:r>
-        <w:rPr>
-          <w:rFonts w:ascii="Arial" w:eastAsia="MTSYN" w:hAnsi="Arial" w:cs="Arial"/>
-        </w:rPr>
-        <w:t>×</w:t>
-      </w:r>
-      <w:r>
-        <w:rPr>
-          <w:rFonts w:ascii="Arial" w:eastAsia="CaeciliaLTStd-R" w:hAnsi="Arial" w:cs="Arial"/>
-        </w:rPr>
-        <w:t>1</w:t>
-      </w:r>
-      <w:r>
-        <w:rPr>
-          <w:rFonts w:ascii="Arial" w:eastAsia="MTSYN" w:hAnsi="Arial" w:cs="Arial"/>
-        </w:rPr>
-        <w:t>×</w:t>
-      </w:r>
-      <w:r>
-        <w:rPr>
-          <w:rFonts w:ascii="Arial" w:eastAsia="CaeciliaLTStd-R" w:hAnsi="Arial" w:cs="Arial"/>
-        </w:rPr>
-        <w:t>1</w:t>
-      </w:r>
-      <w:r>
-        <w:rPr>
-          <w:rFonts w:ascii="Arial" w:eastAsia="CaeciliaLTStd-R" w:hAnsi="Arial" w:cs="Arial"/>
-        </w:rPr>
-        <w:t xml:space="preserve"> </w:t>
-      </w:r>
-      <w:r>
-        <w:rPr>
-          <w:rFonts w:ascii="Arial" w:eastAsia="CaeciliaLTStd-R" w:hAnsi="Arial" w:cs="Arial"/>
-        </w:rPr>
-        <w:t>mm</w:t>
-      </w:r>
-      <w:r>
-        <w:rPr>
-          <w:rFonts w:ascii="Arial" w:eastAsia="CaeciliaLTStd-R" w:hAnsi="Arial" w:cs="Arial"/>
-          <w:vertAlign w:val="superscript"/>
-        </w:rPr>
-        <w:t>3</w:t>
-      </w:r>
-      <w:r>
-        <w:rPr>
-          <w:rFonts w:ascii="Arial" w:eastAsia="CaeciliaLTStd-R" w:hAnsi="Arial" w:cs="Arial"/>
-        </w:rPr>
-        <w:t xml:space="preserve"> voxel</w:t>
-      </w:r>
-      <w:r>
-        <w:rPr>
-          <w:rFonts w:ascii="Arial" w:eastAsia="CaeciliaLTStd-R" w:hAnsi="Arial" w:cs="Arial"/>
-        </w:rPr>
-        <w:t xml:space="preserve"> </w:t>
-      </w:r>
-      <w:r>
-        <w:rPr>
-          <w:rFonts w:ascii="Arial" w:eastAsia="CaeciliaLTStd-R" w:hAnsi="Arial" w:cs="Arial"/>
-        </w:rPr>
-        <w:t>resolution; 256</w:t>
-      </w:r>
-      <w:r>
-        <w:rPr>
-          <w:rFonts w:ascii="Arial" w:eastAsia="MTSYN" w:hAnsi="Arial" w:cs="Arial"/>
-        </w:rPr>
-        <w:t>×</w:t>
-      </w:r>
-      <w:r>
-        <w:rPr>
-          <w:rFonts w:ascii="Arial" w:eastAsia="CaeciliaLTStd-R" w:hAnsi="Arial" w:cs="Arial"/>
-        </w:rPr>
-        <w:t>256</w:t>
-      </w:r>
-      <w:r>
-        <w:rPr>
-          <w:rFonts w:ascii="Arial" w:eastAsia="MTSYN" w:hAnsi="Arial" w:cs="Arial"/>
-        </w:rPr>
-        <w:t>×</w:t>
-      </w:r>
-      <w:r>
-        <w:rPr>
-          <w:rFonts w:ascii="Arial" w:eastAsia="MTSYN" w:hAnsi="Arial" w:cs="Arial"/>
-        </w:rPr>
-        <w:t>[1</w:t>
-      </w:r>
-      <w:r>
-        <w:rPr>
-          <w:rFonts w:ascii="Arial" w:eastAsia="MTSYN" w:hAnsi="Arial" w:cs="Arial"/>
-        </w:rPr>
-        <w:t>56</w:t>
-      </w:r>
-      <w:r>
-        <w:rPr>
-          <w:rFonts w:ascii="Arial" w:eastAsia="MTSYN" w:hAnsi="Arial" w:cs="Arial"/>
-        </w:rPr>
-        <w:t>-192]</w:t>
-      </w:r>
-      <w:r>
-        <w:rPr>
-          <w:rFonts w:ascii="Arial" w:eastAsia="CaeciliaLTStd-R" w:hAnsi="Arial" w:cs="Arial"/>
-        </w:rPr>
-        <w:t xml:space="preserve"> acquisition matrix).</w:t>
-      </w:r>
-      <w:r>
-        <w:rPr>
-          <w:rFonts w:ascii="Arial" w:eastAsia="CaeciliaLTStd-R" w:hAnsi="Arial" w:cs="Arial"/>
-        </w:rPr>
-        <w:t xml:space="preserve"> </w:t>
-      </w:r>
-      <w:r>
-        <w:rPr>
-          <w:rFonts w:ascii="Arial" w:eastAsia="CaeciliaLTStd-R" w:hAnsi="Arial" w:cs="Arial"/>
-        </w:rPr>
-        <w:t>A</w:t>
-      </w:r>
-      <w:r>
-        <w:rPr>
-          <w:rFonts w:ascii="Arial" w:eastAsia="CaeciliaLTStd-R" w:hAnsi="Arial" w:cs="Arial"/>
-        </w:rPr>
-        <w:t xml:space="preserve"> multi-shell spin-echo</w:t>
-      </w:r>
-      <w:r>
-        <w:rPr>
-          <w:rFonts w:ascii="Arial" w:eastAsia="CaeciliaLTStd-R" w:hAnsi="Arial" w:cs="Arial"/>
-        </w:rPr>
-        <w:t xml:space="preserve"> </w:t>
-      </w:r>
-      <w:r>
-        <w:rPr>
-          <w:rFonts w:ascii="Arial" w:eastAsia="CaeciliaLTStd-R" w:hAnsi="Arial" w:cs="Arial"/>
-        </w:rPr>
-        <w:t>echo-planar imaging pulse</w:t>
-      </w:r>
-      <w:r>
-        <w:rPr>
-          <w:rFonts w:ascii="Arial" w:eastAsia="CaeciliaLTStd-R" w:hAnsi="Arial" w:cs="Arial"/>
-        </w:rPr>
-        <w:t xml:space="preserve"> </w:t>
-      </w:r>
-      <w:r>
-        <w:rPr>
-          <w:rFonts w:ascii="Arial" w:eastAsia="CaeciliaLTStd-R" w:hAnsi="Arial" w:cs="Arial"/>
-        </w:rPr>
-        <w:t xml:space="preserve">sequence </w:t>
-      </w:r>
-      <w:r>
-        <w:rPr>
-          <w:rFonts w:ascii="Arial" w:eastAsia="CaeciliaLTStd-R" w:hAnsi="Arial" w:cs="Arial"/>
-        </w:rPr>
-        <w:t xml:space="preserve">was used to acquire 69 </w:t>
-      </w:r>
-      <w:r>
-        <w:rPr>
-          <w:rFonts w:ascii="Arial" w:eastAsia="CaeciliaLTStd-R" w:hAnsi="Arial" w:cs="Arial"/>
-        </w:rPr>
-        <w:t>total d</w:t>
-      </w:r>
-      <w:r>
-        <w:rPr>
-          <w:rFonts w:ascii="Arial" w:eastAsia="CaeciliaLTStd-R" w:hAnsi="Arial" w:cs="Arial"/>
-        </w:rPr>
-        <w:t>iffusion</w:t>
-      </w:r>
-      <w:r>
-        <w:rPr>
-          <w:rFonts w:ascii="Arial" w:eastAsia="CaeciliaLTStd-R" w:hAnsi="Arial" w:cs="Arial"/>
-        </w:rPr>
-        <w:t>-</w:t>
-      </w:r>
-      <w:r>
-        <w:rPr>
-          <w:rFonts w:ascii="Arial" w:eastAsia="CaeciliaLTStd-R" w:hAnsi="Arial" w:cs="Arial"/>
-        </w:rPr>
-        <w:t>weighted</w:t>
-      </w:r>
-      <w:r>
-        <w:rPr>
-          <w:rFonts w:ascii="Arial" w:eastAsia="CaeciliaLTStd-R" w:hAnsi="Arial" w:cs="Arial"/>
-        </w:rPr>
-        <w:t xml:space="preserve"> </w:t>
-      </w:r>
-      <w:r>
-        <w:rPr>
-          <w:rFonts w:ascii="Arial" w:eastAsia="CaeciliaLTStd-R" w:hAnsi="Arial" w:cs="Arial"/>
-        </w:rPr>
-        <w:t xml:space="preserve">images </w:t>
-      </w:r>
-      <w:r>
-        <w:rPr>
-          <w:rFonts w:ascii="Arial" w:eastAsia="CaeciliaLTStd-R" w:hAnsi="Arial" w:cs="Arial"/>
-        </w:rPr>
-        <w:t xml:space="preserve">spread across 4 q-space shells </w:t>
-      </w:r>
-      <w:r>
-        <w:rPr>
-          <w:rFonts w:ascii="Arial" w:eastAsia="CaeciliaLTStd-R" w:hAnsi="Arial" w:cs="Arial"/>
-        </w:rPr>
-        <w:t>(6</w:t>
-      </w:r>
-      <w:r>
-        <w:rPr>
-          <w:rFonts w:ascii="Arial" w:eastAsia="MTSYN" w:hAnsi="Arial" w:cs="Arial"/>
-        </w:rPr>
-        <w:t>×</w:t>
-      </w:r>
-      <w:r>
-        <w:rPr>
-          <w:rFonts w:ascii="Arial" w:eastAsia="CaeciliaLTStd-I" w:hAnsi="Arial" w:cs="Arial"/>
-          <w:i/>
-          <w:iCs/>
-        </w:rPr>
-        <w:t>b</w:t>
-      </w:r>
-      <w:r>
-        <w:rPr>
-          <w:rFonts w:ascii="Arial" w:eastAsia="MTSYN" w:hAnsi="Arial" w:cs="Arial"/>
-        </w:rPr>
-        <w:t>=</w:t>
-      </w:r>
-      <w:r>
-        <w:rPr>
-          <w:rFonts w:ascii="Arial" w:eastAsia="CaeciliaLTStd-R" w:hAnsi="Arial" w:cs="Arial"/>
-        </w:rPr>
-        <w:t>0 s/mm</w:t>
-      </w:r>
-      <w:r>
-        <w:rPr>
-          <w:rFonts w:ascii="Arial" w:eastAsia="CaeciliaLTStd-R" w:hAnsi="Arial" w:cs="Arial"/>
-          <w:vertAlign w:val="superscript"/>
-        </w:rPr>
-        <w:t>2</w:t>
-      </w:r>
-      <w:r>
-        <w:rPr>
-          <w:rFonts w:ascii="Arial" w:eastAsia="CaeciliaLTStd-R" w:hAnsi="Arial" w:cs="Arial"/>
-        </w:rPr>
-        <w:t>, 9</w:t>
-      </w:r>
-      <w:r>
-        <w:rPr>
-          <w:rFonts w:ascii="Arial" w:eastAsia="MTSYN" w:hAnsi="Arial" w:cs="Arial"/>
-        </w:rPr>
-        <w:t>×</w:t>
-      </w:r>
-      <w:r>
-        <w:rPr>
-          <w:rFonts w:ascii="Arial" w:eastAsia="CaeciliaLTStd-I" w:hAnsi="Arial" w:cs="Arial"/>
-          <w:i/>
-          <w:iCs/>
-        </w:rPr>
-        <w:t>b</w:t>
-      </w:r>
-      <w:r>
-        <w:rPr>
-          <w:rFonts w:ascii="Arial" w:eastAsia="MTSYN" w:hAnsi="Arial" w:cs="Arial"/>
-        </w:rPr>
-        <w:t>=</w:t>
-      </w:r>
-      <w:r>
-        <w:rPr>
-          <w:rFonts w:ascii="Arial" w:eastAsia="CaeciliaLTStd-R" w:hAnsi="Arial" w:cs="Arial"/>
-        </w:rPr>
-        <w:t>500</w:t>
-      </w:r>
-      <w:r>
-        <w:rPr>
-          <w:rFonts w:ascii="Arial" w:eastAsia="CaeciliaLTStd-R" w:hAnsi="Arial" w:cs="Arial"/>
-        </w:rPr>
-        <w:t xml:space="preserve"> </w:t>
-      </w:r>
-      <w:r>
-        <w:rPr>
-          <w:rFonts w:ascii="Arial" w:eastAsia="CaeciliaLTStd-R" w:hAnsi="Arial" w:cs="Arial"/>
-        </w:rPr>
-        <w:t>s/mm</w:t>
-      </w:r>
-      <w:r>
-        <w:rPr>
-          <w:rFonts w:ascii="Arial" w:eastAsia="CaeciliaLTStd-R" w:hAnsi="Arial" w:cs="Arial"/>
-          <w:vertAlign w:val="superscript"/>
-        </w:rPr>
-        <w:t>2</w:t>
-      </w:r>
-      <w:r>
-        <w:rPr>
-          <w:rFonts w:ascii="Arial" w:eastAsia="CaeciliaLTStd-R" w:hAnsi="Arial" w:cs="Arial"/>
-        </w:rPr>
-        <w:t>, 18</w:t>
-      </w:r>
-      <w:r>
-        <w:rPr>
-          <w:rFonts w:ascii="Arial" w:eastAsia="MTSYN" w:hAnsi="Arial" w:cs="Arial"/>
-        </w:rPr>
-        <w:t>×</w:t>
-      </w:r>
-      <w:r>
-        <w:rPr>
-          <w:rFonts w:ascii="Arial" w:eastAsia="CaeciliaLTStd-I" w:hAnsi="Arial" w:cs="Arial"/>
-          <w:i/>
-          <w:iCs/>
-        </w:rPr>
-        <w:t>b</w:t>
-      </w:r>
-      <w:r>
-        <w:rPr>
-          <w:rFonts w:ascii="Arial" w:eastAsia="MTSYN" w:hAnsi="Arial" w:cs="Arial"/>
-        </w:rPr>
-        <w:t>=</w:t>
-      </w:r>
-      <w:r>
-        <w:rPr>
-          <w:rFonts w:ascii="Arial" w:eastAsia="CaeciliaLTStd-R" w:hAnsi="Arial" w:cs="Arial"/>
-        </w:rPr>
-        <w:t>800 s/mm</w:t>
-      </w:r>
-      <w:r>
-        <w:rPr>
-          <w:rFonts w:ascii="Arial" w:eastAsia="CaeciliaLTStd-R" w:hAnsi="Arial" w:cs="Arial"/>
-          <w:vertAlign w:val="superscript"/>
-        </w:rPr>
-        <w:t>2</w:t>
-      </w:r>
-      <w:r>
-        <w:rPr>
-          <w:rFonts w:ascii="Arial" w:eastAsia="CaeciliaLTStd-R" w:hAnsi="Arial" w:cs="Arial"/>
-        </w:rPr>
-        <w:t>, and 36</w:t>
-      </w:r>
-      <w:r>
-        <w:rPr>
-          <w:rFonts w:ascii="Arial" w:eastAsia="MTSYN" w:hAnsi="Arial" w:cs="Arial"/>
-        </w:rPr>
-        <w:t>×</w:t>
-      </w:r>
-      <w:r>
-        <w:rPr>
-          <w:rFonts w:ascii="Arial" w:eastAsia="CaeciliaLTStd-I" w:hAnsi="Arial" w:cs="Arial"/>
-          <w:i/>
-          <w:iCs/>
-        </w:rPr>
-        <w:t>b</w:t>
-      </w:r>
-      <w:r>
-        <w:rPr>
-          <w:rFonts w:ascii="Arial" w:eastAsia="MTSYN" w:hAnsi="Arial" w:cs="Arial"/>
-        </w:rPr>
-        <w:t>=</w:t>
-      </w:r>
-      <w:r>
-        <w:rPr>
-          <w:rFonts w:ascii="Arial" w:eastAsia="CaeciliaLTStd-R" w:hAnsi="Arial" w:cs="Arial"/>
-        </w:rPr>
-        <w:t>2000 s/mm</w:t>
-      </w:r>
-      <w:r>
-        <w:rPr>
-          <w:rFonts w:ascii="Arial" w:eastAsia="CaeciliaLTStd-R" w:hAnsi="Arial" w:cs="Arial"/>
-          <w:vertAlign w:val="superscript"/>
-        </w:rPr>
-        <w:t>2</w:t>
-      </w:r>
-      <w:r>
-        <w:rPr>
-          <w:rFonts w:ascii="Arial" w:eastAsia="CaeciliaLTStd-R" w:hAnsi="Arial" w:cs="Arial"/>
-        </w:rPr>
-        <w:t>;</w:t>
-      </w:r>
-      <w:r>
-        <w:rPr>
-          <w:rFonts w:ascii="Arial" w:eastAsia="CaeciliaLTStd-R" w:hAnsi="Arial" w:cs="Arial"/>
-        </w:rPr>
-        <w:t xml:space="preserve"> </w:t>
-      </w:r>
-      <w:r>
-        <w:rPr>
-          <w:rFonts w:ascii="Arial" w:eastAsia="CaeciliaLTStd-R" w:hAnsi="Arial" w:cs="Arial"/>
-        </w:rPr>
-        <w:t>TR/TE</w:t>
-      </w:r>
-      <w:r>
-        <w:rPr>
-          <w:rFonts w:ascii="Arial" w:eastAsia="MTSYN" w:hAnsi="Arial" w:cs="Arial"/>
-        </w:rPr>
-        <w:t>=</w:t>
-      </w:r>
-      <w:r>
-        <w:rPr>
-          <w:rFonts w:ascii="Arial" w:eastAsia="CaeciliaLTStd-R" w:hAnsi="Arial" w:cs="Arial"/>
-        </w:rPr>
-        <w:t>8</w:t>
-      </w:r>
-      <w:r>
-        <w:rPr>
-          <w:rFonts w:ascii="Arial" w:eastAsia="CaeciliaLTStd-R" w:hAnsi="Arial" w:cs="Arial"/>
-        </w:rPr>
-        <w:t>575</w:t>
-      </w:r>
-      <w:r>
-        <w:rPr>
-          <w:rFonts w:ascii="Arial" w:eastAsia="CaeciliaLTStd-R" w:hAnsi="Arial" w:cs="Arial"/>
-        </w:rPr>
-        <w:t xml:space="preserve">/76.8 </w:t>
-      </w:r>
-      <w:proofErr w:type="spellStart"/>
-      <w:r>
-        <w:rPr>
-          <w:rFonts w:ascii="Arial" w:eastAsia="CaeciliaLTStd-R" w:hAnsi="Arial" w:cs="Arial"/>
-        </w:rPr>
-        <w:t>ms</w:t>
-      </w:r>
-      <w:proofErr w:type="spellEnd"/>
-      <w:r>
-        <w:rPr>
-          <w:rFonts w:ascii="Arial" w:eastAsia="CaeciliaLTStd-R" w:hAnsi="Arial" w:cs="Arial"/>
-        </w:rPr>
-        <w:t>; 2</w:t>
-      </w:r>
-      <w:r>
-        <w:rPr>
-          <w:rFonts w:ascii="Arial" w:eastAsia="MTSYN" w:hAnsi="Arial" w:cs="Arial"/>
-        </w:rPr>
-        <w:t>×</w:t>
-      </w:r>
-      <w:r>
-        <w:rPr>
-          <w:rFonts w:ascii="Arial" w:eastAsia="CaeciliaLTStd-R" w:hAnsi="Arial" w:cs="Arial"/>
-        </w:rPr>
-        <w:t>2</w:t>
-      </w:r>
-      <w:r>
-        <w:rPr>
-          <w:rFonts w:ascii="Arial" w:eastAsia="MTSYN" w:hAnsi="Arial" w:cs="Arial"/>
-        </w:rPr>
-        <w:t>×</w:t>
-      </w:r>
-      <w:r>
-        <w:rPr>
-          <w:rFonts w:ascii="Arial" w:eastAsia="CaeciliaLTStd-R" w:hAnsi="Arial" w:cs="Arial"/>
-        </w:rPr>
-        <w:t>2 mm</w:t>
-      </w:r>
-      <w:r>
-        <w:rPr>
-          <w:rFonts w:ascii="Arial" w:eastAsia="CaeciliaLTStd-R" w:hAnsi="Arial" w:cs="Arial"/>
-          <w:vertAlign w:val="superscript"/>
-        </w:rPr>
-        <w:t>3</w:t>
-      </w:r>
-      <w:r>
-        <w:rPr>
-          <w:rFonts w:ascii="Arial" w:eastAsia="CaeciliaLTStd-R" w:hAnsi="Arial" w:cs="Arial"/>
-        </w:rPr>
-        <w:t xml:space="preserve"> isotropic resolution;</w:t>
-      </w:r>
-      <w:r>
-        <w:rPr>
-          <w:rFonts w:ascii="Arial" w:eastAsia="CaeciliaLTStd-R" w:hAnsi="Arial" w:cs="Arial"/>
-        </w:rPr>
-        <w:t xml:space="preserve"> </w:t>
-      </w:r>
-      <w:r>
-        <w:rPr>
-          <w:rFonts w:ascii="Arial" w:eastAsia="CaeciliaLTStd-R" w:hAnsi="Arial" w:cs="Arial"/>
-        </w:rPr>
-        <w:t>128</w:t>
-      </w:r>
-      <w:r>
-        <w:rPr>
-          <w:rFonts w:ascii="Arial" w:eastAsia="MTSYN" w:hAnsi="Arial" w:cs="Arial"/>
-        </w:rPr>
-        <w:t>×</w:t>
-      </w:r>
-      <w:r>
-        <w:rPr>
-          <w:rFonts w:ascii="Arial" w:eastAsia="CaeciliaLTStd-R" w:hAnsi="Arial" w:cs="Arial"/>
-        </w:rPr>
-        <w:t>128</w:t>
-      </w:r>
-      <w:r>
-        <w:rPr>
-          <w:rFonts w:ascii="Arial" w:eastAsia="MTSYN" w:hAnsi="Arial" w:cs="Arial"/>
-        </w:rPr>
-        <w:t>×</w:t>
-      </w:r>
-      <w:r>
-        <w:rPr>
-          <w:rFonts w:ascii="Arial" w:eastAsia="MTSYN" w:hAnsi="Arial" w:cs="Arial"/>
-        </w:rPr>
-        <w:t>74</w:t>
-      </w:r>
-      <w:r>
-        <w:rPr>
-          <w:rFonts w:ascii="Arial" w:eastAsia="CaeciliaLTStd-R" w:hAnsi="Arial" w:cs="Arial"/>
-        </w:rPr>
-        <w:t xml:space="preserve"> acquisition matrix). </w:t>
-      </w:r>
-    </w:p>
-    <w:p>
-      <w:pPr>
-        <w:autoSpaceDE w:val="0"/>
-        <w:autoSpaceDN w:val="0"/>
-        <w:adjustRightInd w:val="0"/>
-        <w:spacing w:after="0" w:line="480" w:lineRule="auto"/>
-        <w:rPr>
-          <w:rFonts w:ascii="Arial" w:eastAsia="CaeciliaLTStd-R" w:hAnsi="Arial" w:cs="Arial"/>
-        </w:rPr>
-      </w:pPr>
     </w:p>
     <w:p>
       <w:pPr>
@@ -3336,7 +3488,21 @@
         <w:rPr>
           <w:rFonts w:ascii="Arial" w:hAnsi="Arial" w:cs="Arial"/>
         </w:rPr>
-        <w:t xml:space="preserve">were denoised </w:t>
+        <w:t xml:space="preserve">were </w:t>
+      </w:r>
+      <w:proofErr w:type="spellStart"/>
+      <w:r>
+        <w:rPr>
+          <w:rFonts w:ascii="Arial" w:hAnsi="Arial" w:cs="Arial"/>
+        </w:rPr>
+        <w:t>denoised</w:t>
+      </w:r>
+      <w:proofErr w:type="spellEnd"/>
+      <w:r>
+        <w:rPr>
+          <w:rFonts w:ascii="Arial" w:hAnsi="Arial" w:cs="Arial"/>
+        </w:rPr>
+        <w:t xml:space="preserve"> </w:t>
       </w:r>
       <w:r>
         <w:rPr>
@@ -4078,21 +4244,7 @@
         <w:rPr>
           <w:rFonts w:ascii="Arial" w:hAnsi="Arial" w:cs="Arial"/>
         </w:rPr>
-        <w:t xml:space="preserve">. Tract-based Spatial Statistics from FSL will be used to detect whole-brain white matter differences between AD, MCI, and CN groups with PWV, pulsatility index (PI), and mean cerebral blood flow as covariates. Additional covariates </w:t>
-      </w:r>
-      <w:proofErr w:type="gramStart"/>
-      <w:r>
-        <w:rPr>
-          <w:rFonts w:ascii="Arial" w:hAnsi="Arial" w:cs="Arial"/>
-        </w:rPr>
-        <w:t>include:</w:t>
-      </w:r>
-      <w:proofErr w:type="gramEnd"/>
-      <w:r>
-        <w:rPr>
-          <w:rFonts w:ascii="Arial" w:hAnsi="Arial" w:cs="Arial"/>
-        </w:rPr>
-        <w:t xml:space="preserve"> age, sex, systolic blood pressure, diastolic blood pressure, and heart rate. </w:t>
+        <w:t xml:space="preserve">. Tract-based Spatial Statistics from FSL will be used to detect whole-brain white matter differences between AD, MCI, and CN groups with PWV, pulsatility index (PI), and mean cerebral blood flow as covariates. Additional covariates include: age, sex, systolic blood pressure, diastolic blood pressure, and heart rate. </w:t>
       </w:r>
     </w:p>
     <w:p>
@@ -4125,16 +4277,9 @@
     </w:p>
     <w:p>
       <w:pPr>
-        <w:rPr>
-          <w:rFonts w:ascii="Arial" w:hAnsi="Arial" w:cs="Arial"/>
-          <w:b/>
-        </w:rPr>
+        <w:pStyle w:val="Heading1"/>
       </w:pPr>
       <w:r>
-        <w:rPr>
-          <w:rFonts w:ascii="Arial" w:hAnsi="Arial" w:cs="Arial"/>
-          <w:b/>
-        </w:rPr>
         <w:t>Results:</w:t>
       </w:r>
     </w:p>
@@ -4148,16 +4293,9 @@
     </w:p>
     <w:p>
       <w:pPr>
-        <w:rPr>
-          <w:rFonts w:ascii="Arial" w:hAnsi="Arial" w:cs="Arial"/>
-          <w:b/>
-        </w:rPr>
+        <w:pStyle w:val="Heading1"/>
       </w:pPr>
       <w:r>
-        <w:rPr>
-          <w:rFonts w:ascii="Arial" w:hAnsi="Arial" w:cs="Arial"/>
-          <w:b/>
-        </w:rPr>
         <w:t>Discussion:</w:t>
       </w:r>
     </w:p>
@@ -4171,16 +4309,9 @@
     </w:p>
     <w:p>
       <w:pPr>
-        <w:rPr>
-          <w:rFonts w:ascii="Arial" w:hAnsi="Arial" w:cs="Arial"/>
-          <w:b/>
-        </w:rPr>
+        <w:pStyle w:val="Heading1"/>
       </w:pPr>
       <w:r>
-        <w:rPr>
-          <w:rFonts w:ascii="Arial" w:hAnsi="Arial" w:cs="Arial"/>
-          <w:b/>
-        </w:rPr>
         <w:t>Conclusion:</w:t>
       </w:r>
     </w:p>
@@ -4201,18 +4332,9 @@
     </w:p>
     <w:p>
       <w:pPr>
-        <w:spacing w:after="60" w:line="480" w:lineRule="auto"/>
-        <w:jc w:val="both"/>
-        <w:rPr>
-          <w:rFonts w:ascii="Arial" w:hAnsi="Arial" w:cs="Arial"/>
-          <w:b/>
-        </w:rPr>
+        <w:pStyle w:val="Heading1"/>
       </w:pPr>
       <w:r>
-        <w:rPr>
-          <w:rFonts w:ascii="Arial" w:hAnsi="Arial" w:cs="Arial"/>
-          <w:b/>
-        </w:rPr>
         <w:lastRenderedPageBreak/>
         <w:t>Bibliography and References Cited:</w:t>
       </w:r>
@@ -4220,7 +4342,7 @@
     <w:p>
       <w:pPr>
         <w:pStyle w:val="EndNoteBibliography"/>
-        <w:spacing w:after="60" w:line="480" w:lineRule="auto"/>
+        <w:spacing w:after="60"/>
         <w:ind w:left="720" w:hanging="720"/>
         <w:jc w:val="both"/>
       </w:pPr>
@@ -4262,7 +4384,7 @@
     <w:p>
       <w:pPr>
         <w:pStyle w:val="EndNoteBibliography"/>
-        <w:spacing w:after="60" w:line="480" w:lineRule="auto"/>
+        <w:spacing w:after="60"/>
         <w:ind w:left="720" w:hanging="720"/>
         <w:jc w:val="both"/>
       </w:pPr>
@@ -4295,7 +4417,7 @@
     <w:p>
       <w:pPr>
         <w:pStyle w:val="EndNoteBibliography"/>
-        <w:spacing w:after="60" w:line="480" w:lineRule="auto"/>
+        <w:spacing w:after="60"/>
         <w:ind w:left="720" w:hanging="720"/>
         <w:jc w:val="both"/>
       </w:pPr>
@@ -4337,7 +4459,7 @@
     <w:p>
       <w:pPr>
         <w:pStyle w:val="EndNoteBibliography"/>
-        <w:spacing w:after="60" w:line="480" w:lineRule="auto"/>
+        <w:spacing w:after="60"/>
         <w:ind w:left="720" w:hanging="720"/>
         <w:jc w:val="both"/>
       </w:pPr>
@@ -4379,7 +4501,7 @@
     <w:p>
       <w:pPr>
         <w:pStyle w:val="EndNoteBibliography"/>
-        <w:spacing w:after="60" w:line="480" w:lineRule="auto"/>
+        <w:spacing w:after="60"/>
         <w:ind w:left="720" w:hanging="720"/>
         <w:jc w:val="both"/>
       </w:pPr>
@@ -4412,7 +4534,7 @@
     <w:p>
       <w:pPr>
         <w:pStyle w:val="EndNoteBibliography"/>
-        <w:spacing w:after="60" w:line="480" w:lineRule="auto"/>
+        <w:spacing w:after="60"/>
         <w:ind w:left="720" w:hanging="720"/>
         <w:jc w:val="both"/>
       </w:pPr>
@@ -4454,7 +4576,7 @@
     <w:p>
       <w:pPr>
         <w:pStyle w:val="EndNoteBibliography"/>
-        <w:spacing w:after="60" w:line="480" w:lineRule="auto"/>
+        <w:spacing w:after="60"/>
         <w:ind w:left="720" w:hanging="720"/>
         <w:jc w:val="both"/>
       </w:pPr>
@@ -4496,7 +4618,7 @@
     <w:p>
       <w:pPr>
         <w:pStyle w:val="EndNoteBibliography"/>
-        <w:spacing w:after="60" w:line="480" w:lineRule="auto"/>
+        <w:spacing w:after="60"/>
         <w:ind w:left="720" w:hanging="720"/>
         <w:jc w:val="both"/>
       </w:pPr>
@@ -4538,7 +4660,7 @@
     <w:p>
       <w:pPr>
         <w:pStyle w:val="EndNoteBibliography"/>
-        <w:spacing w:after="60" w:line="480" w:lineRule="auto"/>
+        <w:spacing w:after="60"/>
         <w:ind w:left="720" w:hanging="720"/>
         <w:jc w:val="both"/>
       </w:pPr>
@@ -4580,7 +4702,7 @@
     <w:p>
       <w:pPr>
         <w:pStyle w:val="EndNoteBibliography"/>
-        <w:spacing w:after="60" w:line="480" w:lineRule="auto"/>
+        <w:spacing w:after="60"/>
         <w:ind w:left="720" w:hanging="720"/>
         <w:jc w:val="both"/>
       </w:pPr>
@@ -4622,12 +4744,11 @@
     <w:p>
       <w:pPr>
         <w:pStyle w:val="EndNoteBibliography"/>
-        <w:spacing w:after="60" w:line="480" w:lineRule="auto"/>
+        <w:spacing w:after="60"/>
         <w:ind w:left="720" w:hanging="720"/>
         <w:jc w:val="both"/>
       </w:pPr>
       <w:r>
-        <w:lastRenderedPageBreak/>
         <w:t>11</w:t>
       </w:r>
       <w:r>
@@ -4665,7 +4786,7 @@
     <w:p>
       <w:pPr>
         <w:pStyle w:val="EndNoteBibliography"/>
-        <w:spacing w:after="60" w:line="480" w:lineRule="auto"/>
+        <w:spacing w:after="60"/>
         <w:ind w:left="720" w:hanging="720"/>
         <w:jc w:val="both"/>
       </w:pPr>
@@ -4698,7 +4819,7 @@
     <w:p>
       <w:pPr>
         <w:pStyle w:val="EndNoteBibliography"/>
-        <w:spacing w:after="60" w:line="480" w:lineRule="auto"/>
+        <w:spacing w:after="60"/>
         <w:ind w:left="720" w:hanging="720"/>
         <w:jc w:val="both"/>
         <w:rPr>
@@ -4722,7 +4843,7 @@
     <w:p>
       <w:pPr>
         <w:pStyle w:val="EndNoteBibliography"/>
-        <w:spacing w:after="60" w:line="480" w:lineRule="auto"/>
+        <w:spacing w:after="60"/>
         <w:ind w:left="720" w:hanging="720"/>
         <w:jc w:val="both"/>
       </w:pPr>
@@ -4755,7 +4876,7 @@
     <w:p>
       <w:pPr>
         <w:pStyle w:val="EndNoteBibliography"/>
-        <w:spacing w:after="60" w:line="480" w:lineRule="auto"/>
+        <w:spacing w:after="60"/>
         <w:ind w:left="720" w:hanging="720"/>
         <w:jc w:val="both"/>
       </w:pPr>
@@ -4799,7 +4920,7 @@
     <w:p>
       <w:pPr>
         <w:pStyle w:val="EndNoteBibliography"/>
-        <w:spacing w:after="60" w:line="480" w:lineRule="auto"/>
+        <w:spacing w:after="60"/>
         <w:ind w:left="720" w:hanging="720"/>
         <w:jc w:val="both"/>
       </w:pPr>
@@ -4814,7 +4935,7 @@
     <w:p>
       <w:pPr>
         <w:pStyle w:val="EndNoteBibliography"/>
-        <w:spacing w:after="60" w:line="480" w:lineRule="auto"/>
+        <w:spacing w:after="60"/>
         <w:ind w:left="720" w:hanging="720"/>
         <w:jc w:val="both"/>
       </w:pPr>
@@ -4856,7 +4977,7 @@
     <w:p>
       <w:pPr>
         <w:pStyle w:val="EndNoteBibliography"/>
-        <w:spacing w:after="60" w:line="480" w:lineRule="auto"/>
+        <w:spacing w:after="60"/>
         <w:ind w:left="720" w:hanging="720"/>
         <w:jc w:val="both"/>
       </w:pPr>
@@ -4898,7 +5019,7 @@
     <w:p>
       <w:pPr>
         <w:pStyle w:val="EndNoteBibliography"/>
-        <w:spacing w:after="60" w:line="480" w:lineRule="auto"/>
+        <w:spacing w:after="60"/>
         <w:ind w:left="720" w:hanging="720"/>
         <w:jc w:val="both"/>
       </w:pPr>
@@ -4940,7 +5061,7 @@
     <w:p>
       <w:pPr>
         <w:pStyle w:val="EndNoteBibliography"/>
-        <w:spacing w:after="60" w:line="480" w:lineRule="auto"/>
+        <w:spacing w:after="60"/>
         <w:ind w:left="720" w:hanging="720"/>
         <w:jc w:val="both"/>
       </w:pPr>
@@ -4982,7 +5103,7 @@
     <w:p>
       <w:pPr>
         <w:pStyle w:val="EndNoteBibliography"/>
-        <w:spacing w:after="60" w:line="480" w:lineRule="auto"/>
+        <w:spacing w:after="60"/>
         <w:ind w:left="720" w:hanging="720"/>
         <w:jc w:val="both"/>
       </w:pPr>
@@ -5024,7 +5145,7 @@
     <w:p>
       <w:pPr>
         <w:pStyle w:val="EndNoteBibliography"/>
-        <w:spacing w:after="60" w:line="480" w:lineRule="auto"/>
+        <w:spacing w:after="60"/>
         <w:ind w:left="720" w:hanging="720"/>
         <w:jc w:val="both"/>
       </w:pPr>
@@ -5067,7 +5188,7 @@
     <w:p>
       <w:pPr>
         <w:pStyle w:val="EndNoteBibliography"/>
-        <w:spacing w:after="60" w:line="480" w:lineRule="auto"/>
+        <w:spacing w:after="60"/>
         <w:ind w:left="720" w:hanging="720"/>
         <w:jc w:val="both"/>
       </w:pPr>
@@ -5100,7 +5221,7 @@
     <w:p>
       <w:pPr>
         <w:pStyle w:val="EndNoteBibliography"/>
-        <w:spacing w:after="60" w:line="480" w:lineRule="auto"/>
+        <w:spacing w:after="60"/>
         <w:ind w:left="720" w:hanging="720"/>
         <w:jc w:val="both"/>
       </w:pPr>
@@ -5142,7 +5263,7 @@
     <w:p>
       <w:pPr>
         <w:pStyle w:val="EndNoteBibliography"/>
-        <w:spacing w:after="60" w:line="480" w:lineRule="auto"/>
+        <w:spacing w:after="60"/>
         <w:ind w:left="720" w:hanging="720"/>
         <w:jc w:val="both"/>
       </w:pPr>
@@ -5175,7 +5296,7 @@
     <w:p>
       <w:pPr>
         <w:pStyle w:val="EndNoteBibliography"/>
-        <w:spacing w:after="60" w:line="480" w:lineRule="auto"/>
+        <w:spacing w:after="60"/>
         <w:ind w:left="720" w:hanging="720"/>
         <w:jc w:val="both"/>
       </w:pPr>
@@ -5216,7 +5337,7 @@
     </w:p>
     <w:p>
       <w:pPr>
-        <w:spacing w:line="480" w:lineRule="auto"/>
+        <w:spacing w:line="240" w:lineRule="auto"/>
       </w:pPr>
       <w:r>
         <w:rPr>
@@ -5236,7 +5357,7 @@
 </file>
 
 <file path=word/numbering.xml><?xml version="1.0" encoding="utf-8"?>
-<w:numbering xmlns:wpc="http://schemas.microsoft.com/office/word/2010/wordprocessingCanvas" xmlns:cx="http://schemas.microsoft.com/office/drawing/2014/chartex" xmlns:cx1="http://schemas.microsoft.com/office/drawing/2015/9/8/chartex" xmlns:cx2="http://schemas.microsoft.com/office/drawing/2015/10/21/chartex" xmlns:cx3="http://schemas.microsoft.com/office/drawing/2016/5/9/chartex" xmlns:cx4="http://schemas.microsoft.com/office/drawing/2016/5/10/chartex" xmlns:cx5="http://schemas.microsoft.com/office/drawing/2016/5/11/chartex" xmlns:cx6="http://schemas.microsoft.com/office/drawing/2016/5/12/chartex" xmlns:cx7="http://schemas.microsoft.com/office/drawing/2016/5/13/chartex" xmlns:cx8="http://schemas.microsoft.com/office/drawing/2016/5/14/chartex" xmlns:mc="http://schemas.openxmlformats.org/markup-compatibility/2006" xmlns:aink="http://schemas.microsoft.com/office/drawing/2016/ink" xmlns:am3d="http://schemas.microsoft.com/office/drawing/2017/model3d" xmlns:o="urn:schemas-microsoft-com:office:office" xmlns:r="http://schemas.openxmlformats.org/officeDocument/2006/relationships" xmlns:m="http://schemas.openxmlformats.org/officeDocument/2006/math" xmlns:v="urn:schemas-microsoft-com:vml" xmlns:wp14="http://schemas.microsoft.com/office/word/2010/wordprocessingDrawing" xmlns:wp="http://schemas.openxmlformats.org/drawingml/2006/wordprocessingDrawing" xmlns:w10="urn:schemas-microsoft-com:office:word" xmlns:w="http://schemas.openxmlformats.org/wordprocessingml/2006/main" xmlns:w14="http://schemas.microsoft.com/office/word/2010/wordml" xmlns:w15="http://schemas.microsoft.com/office/word/2012/wordml" xmlns:w16cex="http://schemas.microsoft.com/office/word/2018/wordml/cex" xmlns:w16cid="http://schemas.microsoft.com/office/word/2016/wordml/cid" xmlns:w16="http://schemas.microsoft.com/office/word/2018/wordml" xmlns:w16se="http://schemas.microsoft.com/office/word/2015/wordml/symex" xmlns:wpg="http://schemas.microsoft.com/office/word/2010/wordprocessingGroup" xmlns:wpi="http://schemas.microsoft.com/office/word/2010/wordprocessingInk" xmlns:wne="http://schemas.microsoft.com/office/word/2006/wordml" xmlns:wps="http://schemas.microsoft.com/office/word/2010/wordprocessingShape" mc:Ignorable="w14 w15 w16se w16cid w16 w16cex wp14">
+<w:numbering xmlns:wpc="http://schemas.microsoft.com/office/word/2010/wordprocessingCanvas" xmlns:cx="http://schemas.microsoft.com/office/drawing/2014/chartex" xmlns:cx1="http://schemas.microsoft.com/office/drawing/2015/9/8/chartex" xmlns:mc="http://schemas.openxmlformats.org/markup-compatibility/2006" xmlns:o="urn:schemas-microsoft-com:office:office" xmlns:r="http://schemas.openxmlformats.org/officeDocument/2006/relationships" xmlns:m="http://schemas.openxmlformats.org/officeDocument/2006/math" xmlns:v="urn:schemas-microsoft-com:vml" xmlns:wp14="http://schemas.microsoft.com/office/word/2010/wordprocessingDrawing" xmlns:wp="http://schemas.openxmlformats.org/drawingml/2006/wordprocessingDrawing" xmlns:w10="urn:schemas-microsoft-com:office:word" xmlns:w="http://schemas.openxmlformats.org/wordprocessingml/2006/main" xmlns:w14="http://schemas.microsoft.com/office/word/2010/wordml" xmlns:w15="http://schemas.microsoft.com/office/word/2012/wordml" xmlns:w16se="http://schemas.microsoft.com/office/word/2015/wordml/symex" xmlns:wpg="http://schemas.microsoft.com/office/word/2010/wordprocessingGroup" xmlns:wpi="http://schemas.microsoft.com/office/word/2010/wordprocessingInk" xmlns:wne="http://schemas.microsoft.com/office/word/2006/wordml" xmlns:wps="http://schemas.microsoft.com/office/word/2010/wordprocessingShape" mc:Ignorable="w14 w15 w16se wp14">
   <w:abstractNum w:abstractNumId="0" w15:restartNumberingAfterBreak="0">
     <w:nsid w:val="6A631418"/>
     <w:multiLevelType w:val="hybridMultilevel"/>
@@ -5333,7 +5454,7 @@
 </file>
 
 <file path=word/styles.xml><?xml version="1.0" encoding="utf-8"?>
-<w:styles xmlns:mc="http://schemas.openxmlformats.org/markup-compatibility/2006" xmlns:r="http://schemas.openxmlformats.org/officeDocument/2006/relationships" xmlns:w="http://schemas.openxmlformats.org/wordprocessingml/2006/main" xmlns:w14="http://schemas.microsoft.com/office/word/2010/wordml" xmlns:w15="http://schemas.microsoft.com/office/word/2012/wordml" xmlns:w16cex="http://schemas.microsoft.com/office/word/2018/wordml/cex" xmlns:w16cid="http://schemas.microsoft.com/office/word/2016/wordml/cid" xmlns:w16="http://schemas.microsoft.com/office/word/2018/wordml" xmlns:w16se="http://schemas.microsoft.com/office/word/2015/wordml/symex" mc:Ignorable="w14 w15 w16se w16cid w16 w16cex">
+<w:styles xmlns:mc="http://schemas.openxmlformats.org/markup-compatibility/2006" xmlns:r="http://schemas.openxmlformats.org/officeDocument/2006/relationships" xmlns:w="http://schemas.openxmlformats.org/wordprocessingml/2006/main" xmlns:w14="http://schemas.microsoft.com/office/word/2010/wordml" xmlns:w15="http://schemas.microsoft.com/office/word/2012/wordml" xmlns:w16se="http://schemas.microsoft.com/office/word/2015/wordml/symex" mc:Ignorable="w14 w15 w16se">
   <w:docDefaults>
     <w:rPrDefault>
       <w:rPr>
@@ -5349,7 +5470,7 @@
       </w:pPr>
     </w:pPrDefault>
   </w:docDefaults>
-  <w:latentStyles w:defLockedState="0" w:defUIPriority="99" w:defSemiHidden="0" w:defUnhideWhenUsed="0" w:defQFormat="0" w:count="376">
+  <w:latentStyles w:defLockedState="0" w:defUIPriority="99" w:defSemiHidden="0" w:defUnhideWhenUsed="0" w:defQFormat="0" w:count="371">
     <w:lsdException w:name="Normal" w:uiPriority="0" w:qFormat="1"/>
     <w:lsdException w:name="heading 1" w:uiPriority="9" w:qFormat="1"/>
     <w:lsdException w:name="heading 2" w:semiHidden="1" w:uiPriority="9" w:unhideWhenUsed="1" w:qFormat="1"/>
@@ -5455,6 +5576,7 @@
     <w:lsdException w:name="HTML Sample" w:semiHidden="1" w:unhideWhenUsed="1"/>
     <w:lsdException w:name="HTML Typewriter" w:semiHidden="1" w:unhideWhenUsed="1"/>
     <w:lsdException w:name="HTML Variable" w:semiHidden="1" w:unhideWhenUsed="1"/>
+    <w:lsdException w:name="Normal Table" w:semiHidden="1" w:unhideWhenUsed="1"/>
     <w:lsdException w:name="annotation subject" w:semiHidden="1" w:unhideWhenUsed="1"/>
     <w:lsdException w:name="No List" w:semiHidden="1" w:unhideWhenUsed="1"/>
     <w:lsdException w:name="Outline List 1" w:semiHidden="1" w:unhideWhenUsed="1"/>
@@ -5501,8 +5623,10 @@
     <w:lsdException w:name="Table Subtle 2" w:semiHidden="1" w:unhideWhenUsed="1"/>
     <w:lsdException w:name="Table Web 1" w:semiHidden="1" w:unhideWhenUsed="1"/>
     <w:lsdException w:name="Table Web 2" w:semiHidden="1" w:unhideWhenUsed="1"/>
+    <w:lsdException w:name="Table Web 3" w:semiHidden="1" w:unhideWhenUsed="1"/>
     <w:lsdException w:name="Balloon Text" w:semiHidden="1" w:unhideWhenUsed="1"/>
     <w:lsdException w:name="Table Grid" w:uiPriority="39"/>
+    <w:lsdException w:name="Table Theme" w:semiHidden="1" w:unhideWhenUsed="1"/>
     <w:lsdException w:name="Placeholder Text" w:semiHidden="1"/>
     <w:lsdException w:name="No Spacing" w:uiPriority="1" w:qFormat="1"/>
     <w:lsdException w:name="Light Shading" w:uiPriority="60"/>
@@ -5718,16 +5842,54 @@
     <w:lsdException w:name="List Table 5 Dark Accent 6" w:uiPriority="50"/>
     <w:lsdException w:name="List Table 6 Colorful Accent 6" w:uiPriority="51"/>
     <w:lsdException w:name="List Table 7 Colorful Accent 6" w:uiPriority="52"/>
-    <w:lsdException w:name="Mention" w:semiHidden="1" w:unhideWhenUsed="1"/>
-    <w:lsdException w:name="Smart Hyperlink" w:semiHidden="1" w:unhideWhenUsed="1"/>
-    <w:lsdException w:name="Hashtag" w:semiHidden="1" w:unhideWhenUsed="1"/>
-    <w:lsdException w:name="Unresolved Mention" w:semiHidden="1" w:unhideWhenUsed="1"/>
-    <w:lsdException w:name="Smart Link" w:semiHidden="1" w:unhideWhenUsed="1"/>
   </w:latentStyles>
   <w:style w:type="paragraph" w:default="1" w:styleId="Normal">
     <w:name w:val="Normal"/>
     <w:qFormat/>
     <w:rsid w:val="002F4C9A"/>
+  </w:style>
+  <w:style w:type="paragraph" w:styleId="Heading1">
+    <w:name w:val="heading 1"/>
+    <w:basedOn w:val="Normal"/>
+    <w:next w:val="Normal"/>
+    <w:link w:val="Heading1Char"/>
+    <w:uiPriority w:val="9"/>
+    <w:qFormat/>
+    <w:rsid w:val="009A0E6A"/>
+    <w:pPr>
+      <w:keepNext/>
+      <w:keepLines/>
+      <w:spacing w:before="240" w:after="0"/>
+      <w:outlineLvl w:val="0"/>
+    </w:pPr>
+    <w:rPr>
+      <w:rFonts w:ascii="Arial" w:eastAsiaTheme="majorEastAsia" w:hAnsi="Arial" w:cstheme="majorBidi"/>
+      <w:b/>
+      <w:sz w:val="24"/>
+      <w:szCs w:val="32"/>
+    </w:rPr>
+  </w:style>
+  <w:style w:type="paragraph" w:styleId="Heading2">
+    <w:name w:val="heading 2"/>
+    <w:basedOn w:val="Normal"/>
+    <w:next w:val="Normal"/>
+    <w:link w:val="Heading2Char"/>
+    <w:uiPriority w:val="9"/>
+    <w:unhideWhenUsed/>
+    <w:qFormat/>
+    <w:rsid w:val="009A0E6A"/>
+    <w:pPr>
+      <w:keepNext/>
+      <w:keepLines/>
+      <w:spacing w:before="120" w:after="120"/>
+      <w:outlineLvl w:val="1"/>
+    </w:pPr>
+    <w:rPr>
+      <w:rFonts w:ascii="Arial" w:eastAsiaTheme="majorEastAsia" w:hAnsi="Arial" w:cstheme="majorBidi"/>
+      <w:i/>
+      <w:sz w:val="24"/>
+      <w:szCs w:val="26"/>
+    </w:rPr>
   </w:style>
   <w:style w:type="character" w:default="1" w:styleId="DefaultParagraphFont">
     <w:name w:val="Default Paragraph Font"/>
@@ -5815,6 +5977,32 @@
       <w:color w:val="000000"/>
       <w:sz w:val="24"/>
       <w:szCs w:val="24"/>
+    </w:rPr>
+  </w:style>
+  <w:style w:type="character" w:customStyle="1" w:styleId="Heading1Char">
+    <w:name w:val="Heading 1 Char"/>
+    <w:basedOn w:val="DefaultParagraphFont"/>
+    <w:link w:val="Heading1"/>
+    <w:uiPriority w:val="9"/>
+    <w:rsid w:val="009A0E6A"/>
+    <w:rPr>
+      <w:rFonts w:ascii="Arial" w:eastAsiaTheme="majorEastAsia" w:hAnsi="Arial" w:cstheme="majorBidi"/>
+      <w:b/>
+      <w:sz w:val="24"/>
+      <w:szCs w:val="32"/>
+    </w:rPr>
+  </w:style>
+  <w:style w:type="character" w:customStyle="1" w:styleId="Heading2Char">
+    <w:name w:val="Heading 2 Char"/>
+    <w:basedOn w:val="DefaultParagraphFont"/>
+    <w:link w:val="Heading2"/>
+    <w:uiPriority w:val="9"/>
+    <w:rsid w:val="009A0E6A"/>
+    <w:rPr>
+      <w:rFonts w:ascii="Arial" w:eastAsiaTheme="majorEastAsia" w:hAnsi="Arial" w:cstheme="majorBidi"/>
+      <w:i/>
+      <w:sz w:val="24"/>
+      <w:szCs w:val="26"/>
     </w:rPr>
   </w:style>
 </w:styles>
@@ -6082,6 +6270,21 @@
 </file>
 
 <file path=customXml/item1.xml><?xml version="1.0" encoding="utf-8"?>
+<p:properties xmlns:p="http://schemas.microsoft.com/office/2006/metadata/properties" xmlns:xsi="http://www.w3.org/2001/XMLSchema-instance" xmlns:pc="http://schemas.microsoft.com/office/infopath/2007/PartnerControls">
+  <documentManagement/>
+</p:properties>
+</file>
+
+<file path=customXml/item2.xml><?xml version="1.0" encoding="utf-8"?>
+<?mso-contentType ?>
+<FormTemplates xmlns="http://schemas.microsoft.com/sharepoint/v3/contenttype/forms">
+  <Display>DocumentLibraryForm</Display>
+  <Edit>DocumentLibraryForm</Edit>
+  <New>DocumentLibraryForm</New>
+</FormTemplates>
+</file>
+
+<file path=customXml/item3.xml><?xml version="1.0" encoding="utf-8"?>
 <ct:contentTypeSchema xmlns:ct="http://schemas.microsoft.com/office/2006/metadata/contentType" xmlns:ma="http://schemas.microsoft.com/office/2006/metadata/properties/metaAttributes" ct:_="" ma:_="" ma:contentTypeName="Document" ma:contentTypeID="0x010100FE04363D7F35AB4D92FAE45A3CF2A10C" ma:contentTypeVersion="12" ma:contentTypeDescription="Create a new document." ma:contentTypeScope="" ma:versionID="9277a94614f7c91a3d140f78cd60a9d7">
   <xsd:schema xmlns:xsd="http://www.w3.org/2001/XMLSchema" xmlns:xs="http://www.w3.org/2001/XMLSchema" xmlns:p="http://schemas.microsoft.com/office/2006/metadata/properties" xmlns:ns3="71e77b8e-9d20-4256-805f-063265205619" xmlns:ns4="7a2120f4-c83e-4be5-89cc-0bec8f959454" targetNamespace="http://schemas.microsoft.com/office/2006/metadata/properties" ma:root="true" ma:fieldsID="9f15304868b62ca99ebc4f92f7284bc5" ns3:_="" ns4:_="">
     <xsd:import namespace="71e77b8e-9d20-4256-805f-063265205619"/>
@@ -6298,22 +6501,24 @@
 </ct:contentTypeSchema>
 </file>
 
-<file path=customXml/item2.xml><?xml version="1.0" encoding="utf-8"?>
-<?mso-contentType ?>
-<FormTemplates xmlns="http://schemas.microsoft.com/sharepoint/v3/contenttype/forms">
-  <Display>DocumentLibraryForm</Display>
-  <Edit>DocumentLibraryForm</Edit>
-  <New>DocumentLibraryForm</New>
-</FormTemplates>
+<file path=customXml/itemProps1.xml><?xml version="1.0" encoding="utf-8"?>
+<ds:datastoreItem xmlns:ds="http://schemas.openxmlformats.org/officeDocument/2006/customXml" ds:itemID="{112F0F14-7771-43AC-907A-B450AB918B73}">
+  <ds:schemaRefs>
+    <ds:schemaRef ds:uri="http://schemas.microsoft.com/office/2006/metadata/properties"/>
+    <ds:schemaRef ds:uri="http://schemas.microsoft.com/office/infopath/2007/PartnerControls"/>
+  </ds:schemaRefs>
+</ds:datastoreItem>
 </file>
 
-<file path=customXml/item3.xml><?xml version="1.0" encoding="utf-8"?>
-<p:properties xmlns:p="http://schemas.microsoft.com/office/2006/metadata/properties" xmlns:xsi="http://www.w3.org/2001/XMLSchema-instance" xmlns:pc="http://schemas.microsoft.com/office/infopath/2007/PartnerControls">
-  <documentManagement/>
-</p:properties>
+<file path=customXml/itemProps2.xml><?xml version="1.0" encoding="utf-8"?>
+<ds:datastoreItem xmlns:ds="http://schemas.openxmlformats.org/officeDocument/2006/customXml" ds:itemID="{65692F8A-A348-4799-835B-56CC508D20C8}">
+  <ds:schemaRefs>
+    <ds:schemaRef ds:uri="http://schemas.microsoft.com/sharepoint/v3/contenttype/forms"/>
+  </ds:schemaRefs>
+</ds:datastoreItem>
 </file>
 
-<file path=customXml/itemProps1.xml><?xml version="1.0" encoding="utf-8"?>
+<file path=customXml/itemProps3.xml><?xml version="1.0" encoding="utf-8"?>
 <ds:datastoreItem xmlns:ds="http://schemas.openxmlformats.org/officeDocument/2006/customXml" ds:itemID="{4AFB4C95-6CA8-4E31-9E1F-08558FA7A56C}">
   <ds:schemaRefs>
     <ds:schemaRef ds:uri="http://schemas.microsoft.com/office/2006/metadata/contentType"/>
@@ -6330,21 +6535,4 @@
     <ds:schemaRef ds:uri="http://schemas.microsoft.com/internal/obd"/>
   </ds:schemaRefs>
 </ds:datastoreItem>
-</file>
-
-<file path=customXml/itemProps2.xml><?xml version="1.0" encoding="utf-8"?>
-<ds:datastoreItem xmlns:ds="http://schemas.openxmlformats.org/officeDocument/2006/customXml" ds:itemID="{65692F8A-A348-4799-835B-56CC508D20C8}">
-  <ds:schemaRefs>
-    <ds:schemaRef ds:uri="http://schemas.microsoft.com/sharepoint/v3/contenttype/forms"/>
-  </ds:schemaRefs>
-</ds:datastoreItem>
-</file>
-
-<file path=customXml/itemProps3.xml><?xml version="1.0" encoding="utf-8"?>
-<ds:datastoreItem xmlns:ds="http://schemas.openxmlformats.org/officeDocument/2006/customXml" ds:itemID="{112F0F14-7771-43AC-907A-B450AB918B73}">
-  <ds:schemaRefs>
-    <ds:schemaRef ds:uri="http://schemas.microsoft.com/office/2006/metadata/properties"/>
-    <ds:schemaRef ds:uri="http://schemas.microsoft.com/office/infopath/2007/PartnerControls"/>
-  </ds:schemaRefs>
-</ds:datastoreItem>
 </file>
</xml_diff>